<commit_message>
Update project documentation: add sections about authentication modes, suggestions for further development and tools used during development
</commit_message>
<xml_diff>
--- a/docs/Bank Client Management Documentation.docx
+++ b/docs/Bank Client Management Documentation.docx
@@ -17,6 +17,15 @@
     </w:p>
     <w:sdt>
       <w:sdtPr>
+        <w:rPr>
+          <w:rFonts w:asciiTheme="minorHAnsi" w:eastAsiaTheme="minorHAnsi" w:hAnsiTheme="minorHAnsi" w:cstheme="minorBidi"/>
+          <w:color w:val="auto"/>
+          <w:kern w:val="2"/>
+          <w:sz w:val="22"/>
+          <w:szCs w:val="22"/>
+          <w:lang w:eastAsia="en-US"/>
+          <w14:ligatures w14:val="standardContextual"/>
+        </w:rPr>
         <w:id w:val="729121884"/>
         <w:docPartObj>
           <w:docPartGallery w:val="Table of Contents"/>
@@ -25,15 +34,8 @@
       </w:sdtPr>
       <w:sdtEndPr>
         <w:rPr>
-          <w:rFonts w:asciiTheme="minorHAnsi" w:eastAsiaTheme="minorHAnsi" w:hAnsiTheme="minorHAnsi" w:cstheme="minorBidi"/>
           <w:b/>
           <w:bCs/>
-          <w:color w:val="auto"/>
-          <w:kern w:val="2"/>
-          <w:sz w:val="22"/>
-          <w:szCs w:val="22"/>
-          <w:lang w:eastAsia="en-US"/>
-          <w14:ligatures w14:val="standardContextual"/>
         </w:rPr>
       </w:sdtEndPr>
       <w:sdtContent>
@@ -68,7 +70,7 @@
           <w:r>
             <w:fldChar w:fldCharType="separate"/>
           </w:r>
-          <w:hyperlink w:anchor="_Toc164061294" w:history="1">
+          <w:hyperlink w:anchor="_Toc164133437" w:history="1">
             <w:r>
               <w:rPr>
                 <w:rStyle w:val="Hiperhivatkozs"/>
@@ -95,7 +97,7 @@
                 <w:noProof/>
                 <w:webHidden/>
               </w:rPr>
-              <w:instrText xml:space="preserve"> PAGEREF _Toc164061294 \h </w:instrText>
+              <w:instrText xml:space="preserve"> PAGEREF _Toc164133437 \h </w:instrText>
             </w:r>
             <w:r>
               <w:rPr>
@@ -140,7 +142,7 @@
               <w:lang w:eastAsia="hu-HU"/>
             </w:rPr>
           </w:pPr>
-          <w:hyperlink w:anchor="_Toc164061295" w:history="1">
+          <w:hyperlink w:anchor="_Toc164133438" w:history="1">
             <w:r>
               <w:rPr>
                 <w:rStyle w:val="Hiperhivatkozs"/>
@@ -167,7 +169,7 @@
                 <w:noProof/>
                 <w:webHidden/>
               </w:rPr>
-              <w:instrText xml:space="preserve"> PAGEREF _Toc164061295 \h </w:instrText>
+              <w:instrText xml:space="preserve"> PAGEREF _Toc164133438 \h </w:instrText>
             </w:r>
             <w:r>
               <w:rPr>
@@ -212,7 +214,7 @@
               <w:lang w:eastAsia="hu-HU"/>
             </w:rPr>
           </w:pPr>
-          <w:hyperlink w:anchor="_Toc164061296" w:history="1">
+          <w:hyperlink w:anchor="_Toc164133439" w:history="1">
             <w:r>
               <w:rPr>
                 <w:rStyle w:val="Hiperhivatkozs"/>
@@ -239,7 +241,7 @@
                 <w:noProof/>
                 <w:webHidden/>
               </w:rPr>
-              <w:instrText xml:space="preserve"> PAGEREF _Toc164061296 \h </w:instrText>
+              <w:instrText xml:space="preserve"> PAGEREF _Toc164133439 \h </w:instrText>
             </w:r>
             <w:r>
               <w:rPr>
@@ -284,7 +286,7 @@
               <w:lang w:eastAsia="hu-HU"/>
             </w:rPr>
           </w:pPr>
-          <w:hyperlink w:anchor="_Toc164061297" w:history="1">
+          <w:hyperlink w:anchor="_Toc164133440" w:history="1">
             <w:r>
               <w:rPr>
                 <w:rStyle w:val="Hiperhivatkozs"/>
@@ -311,7 +313,7 @@
                 <w:noProof/>
                 <w:webHidden/>
               </w:rPr>
-              <w:instrText xml:space="preserve"> PAGEREF _Toc164061297 \h </w:instrText>
+              <w:instrText xml:space="preserve"> PAGEREF _Toc164133440 \h </w:instrText>
             </w:r>
             <w:r>
               <w:rPr>
@@ -356,7 +358,7 @@
               <w:lang w:eastAsia="hu-HU"/>
             </w:rPr>
           </w:pPr>
-          <w:hyperlink w:anchor="_Toc164061298" w:history="1">
+          <w:hyperlink w:anchor="_Toc164133441" w:history="1">
             <w:r>
               <w:rPr>
                 <w:rStyle w:val="Hiperhivatkozs"/>
@@ -383,7 +385,7 @@
                 <w:noProof/>
                 <w:webHidden/>
               </w:rPr>
-              <w:instrText xml:space="preserve"> PAGEREF _Toc164061298 \h </w:instrText>
+              <w:instrText xml:space="preserve"> PAGEREF _Toc164133441 \h </w:instrText>
             </w:r>
             <w:r>
               <w:rPr>
@@ -428,7 +430,7 @@
               <w:lang w:eastAsia="hu-HU"/>
             </w:rPr>
           </w:pPr>
-          <w:hyperlink w:anchor="_Toc164061299" w:history="1">
+          <w:hyperlink w:anchor="_Toc164133442" w:history="1">
             <w:r>
               <w:rPr>
                 <w:rStyle w:val="Hiperhivatkozs"/>
@@ -455,7 +457,7 @@
                 <w:noProof/>
                 <w:webHidden/>
               </w:rPr>
-              <w:instrText xml:space="preserve"> PAGEREF _Toc164061299 \h </w:instrText>
+              <w:instrText xml:space="preserve"> PAGEREF _Toc164133442 \h </w:instrText>
             </w:r>
             <w:r>
               <w:rPr>
@@ -500,7 +502,7 @@
               <w:lang w:eastAsia="hu-HU"/>
             </w:rPr>
           </w:pPr>
-          <w:hyperlink w:anchor="_Toc164061300" w:history="1">
+          <w:hyperlink w:anchor="_Toc164133443" w:history="1">
             <w:r>
               <w:rPr>
                 <w:rStyle w:val="Hiperhivatkozs"/>
@@ -527,7 +529,7 @@
                 <w:noProof/>
                 <w:webHidden/>
               </w:rPr>
-              <w:instrText xml:space="preserve"> PAGEREF _Toc164061300 \h </w:instrText>
+              <w:instrText xml:space="preserve"> PAGEREF _Toc164133443 \h </w:instrText>
             </w:r>
             <w:r>
               <w:rPr>
@@ -572,7 +574,7 @@
               <w:lang w:eastAsia="hu-HU"/>
             </w:rPr>
           </w:pPr>
-          <w:hyperlink w:anchor="_Toc164061301" w:history="1">
+          <w:hyperlink w:anchor="_Toc164133444" w:history="1">
             <w:r>
               <w:rPr>
                 <w:rStyle w:val="Hiperhivatkozs"/>
@@ -599,7 +601,7 @@
                 <w:noProof/>
                 <w:webHidden/>
               </w:rPr>
-              <w:instrText xml:space="preserve"> PAGEREF _Toc164061301 \h </w:instrText>
+              <w:instrText xml:space="preserve"> PAGEREF _Toc164133444 \h </w:instrText>
             </w:r>
             <w:r>
               <w:rPr>
@@ -644,7 +646,7 @@
               <w:lang w:eastAsia="hu-HU"/>
             </w:rPr>
           </w:pPr>
-          <w:hyperlink w:anchor="_Toc164061302" w:history="1">
+          <w:hyperlink w:anchor="_Toc164133445" w:history="1">
             <w:r>
               <w:rPr>
                 <w:rStyle w:val="Hiperhivatkozs"/>
@@ -671,7 +673,7 @@
                 <w:noProof/>
                 <w:webHidden/>
               </w:rPr>
-              <w:instrText xml:space="preserve"> PAGEREF _Toc164061302 \h </w:instrText>
+              <w:instrText xml:space="preserve"> PAGEREF _Toc164133445 \h </w:instrText>
             </w:r>
             <w:r>
               <w:rPr>
@@ -716,7 +718,7 @@
               <w:lang w:eastAsia="hu-HU"/>
             </w:rPr>
           </w:pPr>
-          <w:hyperlink w:anchor="_Toc164061303" w:history="1">
+          <w:hyperlink w:anchor="_Toc164133446" w:history="1">
             <w:r>
               <w:rPr>
                 <w:rStyle w:val="Hiperhivatkozs"/>
@@ -743,7 +745,7 @@
                 <w:noProof/>
                 <w:webHidden/>
               </w:rPr>
-              <w:instrText xml:space="preserve"> PAGEREF _Toc164061303 \h </w:instrText>
+              <w:instrText xml:space="preserve"> PAGEREF _Toc164133446 \h </w:instrText>
             </w:r>
             <w:r>
               <w:rPr>
@@ -788,7 +790,7 @@
               <w:lang w:eastAsia="hu-HU"/>
             </w:rPr>
           </w:pPr>
-          <w:hyperlink w:anchor="_Toc164061304" w:history="1">
+          <w:hyperlink w:anchor="_Toc164133447" w:history="1">
             <w:r>
               <w:rPr>
                 <w:rStyle w:val="Hiperhivatkozs"/>
@@ -815,7 +817,7 @@
                 <w:noProof/>
                 <w:webHidden/>
               </w:rPr>
-              <w:instrText xml:space="preserve"> PAGEREF _Toc164061304 \h </w:instrText>
+              <w:instrText xml:space="preserve"> PAGEREF _Toc164133447 \h </w:instrText>
             </w:r>
             <w:r>
               <w:rPr>
@@ -860,7 +862,7 @@
               <w:lang w:eastAsia="hu-HU"/>
             </w:rPr>
           </w:pPr>
-          <w:hyperlink w:anchor="_Toc164061305" w:history="1">
+          <w:hyperlink w:anchor="_Toc164133448" w:history="1">
             <w:r>
               <w:rPr>
                 <w:rStyle w:val="Hiperhivatkozs"/>
@@ -887,7 +889,7 @@
                 <w:noProof/>
                 <w:webHidden/>
               </w:rPr>
-              <w:instrText xml:space="preserve"> PAGEREF _Toc164061305 \h </w:instrText>
+              <w:instrText xml:space="preserve"> PAGEREF _Toc164133448 \h </w:instrText>
             </w:r>
             <w:r>
               <w:rPr>
@@ -932,7 +934,7 @@
               <w:lang w:eastAsia="hu-HU"/>
             </w:rPr>
           </w:pPr>
-          <w:hyperlink w:anchor="_Toc164061306" w:history="1">
+          <w:hyperlink w:anchor="_Toc164133449" w:history="1">
             <w:r>
               <w:rPr>
                 <w:rStyle w:val="Hiperhivatkozs"/>
@@ -959,7 +961,7 @@
                 <w:noProof/>
                 <w:webHidden/>
               </w:rPr>
-              <w:instrText xml:space="preserve"> PAGEREF _Toc164061306 \h </w:instrText>
+              <w:instrText xml:space="preserve"> PAGEREF _Toc164133449 \h </w:instrText>
             </w:r>
             <w:r>
               <w:rPr>
@@ -1004,13 +1006,13 @@
               <w:lang w:eastAsia="hu-HU"/>
             </w:rPr>
           </w:pPr>
-          <w:hyperlink w:anchor="_Toc164061307" w:history="1">
+          <w:hyperlink w:anchor="_Toc164133450" w:history="1">
             <w:r>
               <w:rPr>
                 <w:rStyle w:val="Hiperhivatkozs"/>
                 <w:noProof/>
               </w:rPr>
-              <w:t>Note</w:t>
+              <w:t>Planned glitch</w:t>
             </w:r>
             <w:r>
               <w:rPr>
@@ -1031,7 +1033,7 @@
                 <w:noProof/>
                 <w:webHidden/>
               </w:rPr>
-              <w:instrText xml:space="preserve"> PAGEREF _Toc164061307 \h </w:instrText>
+              <w:instrText xml:space="preserve"> PAGEREF _Toc164133450 \h </w:instrText>
             </w:r>
             <w:r>
               <w:rPr>
@@ -1051,7 +1053,7 @@
                 <w:noProof/>
                 <w:webHidden/>
               </w:rPr>
-              <w:t>5</w:t>
+              <w:t>6</w:t>
             </w:r>
             <w:r>
               <w:rPr>
@@ -1076,7 +1078,7 @@
               <w:lang w:eastAsia="hu-HU"/>
             </w:rPr>
           </w:pPr>
-          <w:hyperlink w:anchor="_Toc164061308" w:history="1">
+          <w:hyperlink w:anchor="_Toc164133451" w:history="1">
             <w:r>
               <w:rPr>
                 <w:rStyle w:val="Hiperhivatkozs"/>
@@ -1103,7 +1105,7 @@
                 <w:noProof/>
                 <w:webHidden/>
               </w:rPr>
-              <w:instrText xml:space="preserve"> PAGEREF _Toc164061308 \h </w:instrText>
+              <w:instrText xml:space="preserve"> PAGEREF _Toc164133451 \h </w:instrText>
             </w:r>
             <w:r>
               <w:rPr>
@@ -1123,7 +1125,7 @@
                 <w:noProof/>
                 <w:webHidden/>
               </w:rPr>
-              <w:t>6</w:t>
+              <w:t>7</w:t>
             </w:r>
             <w:r>
               <w:rPr>
@@ -1148,7 +1150,7 @@
               <w:lang w:eastAsia="hu-HU"/>
             </w:rPr>
           </w:pPr>
-          <w:hyperlink w:anchor="_Toc164061309" w:history="1">
+          <w:hyperlink w:anchor="_Toc164133452" w:history="1">
             <w:r>
               <w:rPr>
                 <w:rStyle w:val="Hiperhivatkozs"/>
@@ -1175,7 +1177,7 @@
                 <w:noProof/>
                 <w:webHidden/>
               </w:rPr>
-              <w:instrText xml:space="preserve"> PAGEREF _Toc164061309 \h </w:instrText>
+              <w:instrText xml:space="preserve"> PAGEREF _Toc164133452 \h </w:instrText>
             </w:r>
             <w:r>
               <w:rPr>
@@ -1195,7 +1197,7 @@
                 <w:noProof/>
                 <w:webHidden/>
               </w:rPr>
-              <w:t>6</w:t>
+              <w:t>7</w:t>
             </w:r>
             <w:r>
               <w:rPr>
@@ -1220,7 +1222,7 @@
               <w:lang w:eastAsia="hu-HU"/>
             </w:rPr>
           </w:pPr>
-          <w:hyperlink w:anchor="_Toc164061310" w:history="1">
+          <w:hyperlink w:anchor="_Toc164133453" w:history="1">
             <w:r>
               <w:rPr>
                 <w:rStyle w:val="Hiperhivatkozs"/>
@@ -1247,7 +1249,7 @@
                 <w:noProof/>
                 <w:webHidden/>
               </w:rPr>
-              <w:instrText xml:space="preserve"> PAGEREF _Toc164061310 \h </w:instrText>
+              <w:instrText xml:space="preserve"> PAGEREF _Toc164133453 \h </w:instrText>
             </w:r>
             <w:r>
               <w:rPr>
@@ -1267,7 +1269,7 @@
                 <w:noProof/>
                 <w:webHidden/>
               </w:rPr>
-              <w:t>6</w:t>
+              <w:t>7</w:t>
             </w:r>
             <w:r>
               <w:rPr>
@@ -1292,7 +1294,7 @@
               <w:lang w:eastAsia="hu-HU"/>
             </w:rPr>
           </w:pPr>
-          <w:hyperlink w:anchor="_Toc164061311" w:history="1">
+          <w:hyperlink w:anchor="_Toc164133454" w:history="1">
             <w:r>
               <w:rPr>
                 <w:rStyle w:val="Hiperhivatkozs"/>
@@ -1319,7 +1321,7 @@
                 <w:noProof/>
                 <w:webHidden/>
               </w:rPr>
-              <w:instrText xml:space="preserve"> PAGEREF _Toc164061311 \h </w:instrText>
+              <w:instrText xml:space="preserve"> PAGEREF _Toc164133454 \h </w:instrText>
             </w:r>
             <w:r>
               <w:rPr>
@@ -1339,7 +1341,799 @@
                 <w:noProof/>
                 <w:webHidden/>
               </w:rPr>
-              <w:t>7</w:t>
+              <w:t>8</w:t>
+            </w:r>
+            <w:r>
+              <w:rPr>
+                <w:noProof/>
+                <w:webHidden/>
+              </w:rPr>
+              <w:fldChar w:fldCharType="end"/>
+            </w:r>
+          </w:hyperlink>
+        </w:p>
+        <w:p>
+          <w:pPr>
+            <w:pStyle w:val="TJ1"/>
+            <w:tabs>
+              <w:tab w:val="right" w:leader="dot" w:pos="9016"/>
+            </w:tabs>
+            <w:rPr>
+              <w:rFonts w:eastAsiaTheme="minorEastAsia"/>
+              <w:noProof/>
+              <w:sz w:val="24"/>
+              <w:szCs w:val="24"/>
+              <w:lang w:eastAsia="hu-HU"/>
+            </w:rPr>
+          </w:pPr>
+          <w:hyperlink w:anchor="_Toc164133455" w:history="1">
+            <w:r>
+              <w:rPr>
+                <w:rStyle w:val="Hiperhivatkozs"/>
+                <w:noProof/>
+              </w:rPr>
+              <w:t>Authentication modes</w:t>
+            </w:r>
+            <w:r>
+              <w:rPr>
+                <w:noProof/>
+                <w:webHidden/>
+              </w:rPr>
+              <w:tab/>
+            </w:r>
+            <w:r>
+              <w:rPr>
+                <w:noProof/>
+                <w:webHidden/>
+              </w:rPr>
+              <w:fldChar w:fldCharType="begin"/>
+            </w:r>
+            <w:r>
+              <w:rPr>
+                <w:noProof/>
+                <w:webHidden/>
+              </w:rPr>
+              <w:instrText xml:space="preserve"> PAGEREF _Toc164133455 \h </w:instrText>
+            </w:r>
+            <w:r>
+              <w:rPr>
+                <w:noProof/>
+                <w:webHidden/>
+              </w:rPr>
+            </w:r>
+            <w:r>
+              <w:rPr>
+                <w:noProof/>
+                <w:webHidden/>
+              </w:rPr>
+              <w:fldChar w:fldCharType="separate"/>
+            </w:r>
+            <w:r>
+              <w:rPr>
+                <w:noProof/>
+                <w:webHidden/>
+              </w:rPr>
+              <w:t>9</w:t>
+            </w:r>
+            <w:r>
+              <w:rPr>
+                <w:noProof/>
+                <w:webHidden/>
+              </w:rPr>
+              <w:fldChar w:fldCharType="end"/>
+            </w:r>
+          </w:hyperlink>
+        </w:p>
+        <w:p>
+          <w:pPr>
+            <w:pStyle w:val="TJ2"/>
+            <w:tabs>
+              <w:tab w:val="right" w:leader="dot" w:pos="9016"/>
+            </w:tabs>
+            <w:rPr>
+              <w:rFonts w:eastAsiaTheme="minorEastAsia"/>
+              <w:noProof/>
+              <w:sz w:val="24"/>
+              <w:szCs w:val="24"/>
+              <w:lang w:eastAsia="hu-HU"/>
+            </w:rPr>
+          </w:pPr>
+          <w:hyperlink w:anchor="_Toc164133456" w:history="1">
+            <w:r>
+              <w:rPr>
+                <w:rStyle w:val="Hiperhivatkozs"/>
+                <w:noProof/>
+              </w:rPr>
+              <w:t>No authentication</w:t>
+            </w:r>
+            <w:r>
+              <w:rPr>
+                <w:noProof/>
+                <w:webHidden/>
+              </w:rPr>
+              <w:tab/>
+            </w:r>
+            <w:r>
+              <w:rPr>
+                <w:noProof/>
+                <w:webHidden/>
+              </w:rPr>
+              <w:fldChar w:fldCharType="begin"/>
+            </w:r>
+            <w:r>
+              <w:rPr>
+                <w:noProof/>
+                <w:webHidden/>
+              </w:rPr>
+              <w:instrText xml:space="preserve"> PAGEREF _Toc164133456 \h </w:instrText>
+            </w:r>
+            <w:r>
+              <w:rPr>
+                <w:noProof/>
+                <w:webHidden/>
+              </w:rPr>
+            </w:r>
+            <w:r>
+              <w:rPr>
+                <w:noProof/>
+                <w:webHidden/>
+              </w:rPr>
+              <w:fldChar w:fldCharType="separate"/>
+            </w:r>
+            <w:r>
+              <w:rPr>
+                <w:noProof/>
+                <w:webHidden/>
+              </w:rPr>
+              <w:t>9</w:t>
+            </w:r>
+            <w:r>
+              <w:rPr>
+                <w:noProof/>
+                <w:webHidden/>
+              </w:rPr>
+              <w:fldChar w:fldCharType="end"/>
+            </w:r>
+          </w:hyperlink>
+        </w:p>
+        <w:p>
+          <w:pPr>
+            <w:pStyle w:val="TJ2"/>
+            <w:tabs>
+              <w:tab w:val="right" w:leader="dot" w:pos="9016"/>
+            </w:tabs>
+            <w:rPr>
+              <w:rFonts w:eastAsiaTheme="minorEastAsia"/>
+              <w:noProof/>
+              <w:sz w:val="24"/>
+              <w:szCs w:val="24"/>
+              <w:lang w:eastAsia="hu-HU"/>
+            </w:rPr>
+          </w:pPr>
+          <w:hyperlink w:anchor="_Toc164133457" w:history="1">
+            <w:r>
+              <w:rPr>
+                <w:rStyle w:val="Hiperhivatkozs"/>
+                <w:noProof/>
+              </w:rPr>
+              <w:t>Basic authentication</w:t>
+            </w:r>
+            <w:r>
+              <w:rPr>
+                <w:noProof/>
+                <w:webHidden/>
+              </w:rPr>
+              <w:tab/>
+            </w:r>
+            <w:r>
+              <w:rPr>
+                <w:noProof/>
+                <w:webHidden/>
+              </w:rPr>
+              <w:fldChar w:fldCharType="begin"/>
+            </w:r>
+            <w:r>
+              <w:rPr>
+                <w:noProof/>
+                <w:webHidden/>
+              </w:rPr>
+              <w:instrText xml:space="preserve"> PAGEREF _Toc164133457 \h </w:instrText>
+            </w:r>
+            <w:r>
+              <w:rPr>
+                <w:noProof/>
+                <w:webHidden/>
+              </w:rPr>
+            </w:r>
+            <w:r>
+              <w:rPr>
+                <w:noProof/>
+                <w:webHidden/>
+              </w:rPr>
+              <w:fldChar w:fldCharType="separate"/>
+            </w:r>
+            <w:r>
+              <w:rPr>
+                <w:noProof/>
+                <w:webHidden/>
+              </w:rPr>
+              <w:t>9</w:t>
+            </w:r>
+            <w:r>
+              <w:rPr>
+                <w:noProof/>
+                <w:webHidden/>
+              </w:rPr>
+              <w:fldChar w:fldCharType="end"/>
+            </w:r>
+          </w:hyperlink>
+        </w:p>
+        <w:p>
+          <w:pPr>
+            <w:pStyle w:val="TJ2"/>
+            <w:tabs>
+              <w:tab w:val="right" w:leader="dot" w:pos="9016"/>
+            </w:tabs>
+            <w:rPr>
+              <w:rFonts w:eastAsiaTheme="minorEastAsia"/>
+              <w:noProof/>
+              <w:sz w:val="24"/>
+              <w:szCs w:val="24"/>
+              <w:lang w:eastAsia="hu-HU"/>
+            </w:rPr>
+          </w:pPr>
+          <w:hyperlink w:anchor="_Toc164133458" w:history="1">
+            <w:r>
+              <w:rPr>
+                <w:rStyle w:val="Hiperhivatkozs"/>
+                <w:noProof/>
+              </w:rPr>
+              <w:t>API-Key authentication</w:t>
+            </w:r>
+            <w:r>
+              <w:rPr>
+                <w:noProof/>
+                <w:webHidden/>
+              </w:rPr>
+              <w:tab/>
+            </w:r>
+            <w:r>
+              <w:rPr>
+                <w:noProof/>
+                <w:webHidden/>
+              </w:rPr>
+              <w:fldChar w:fldCharType="begin"/>
+            </w:r>
+            <w:r>
+              <w:rPr>
+                <w:noProof/>
+                <w:webHidden/>
+              </w:rPr>
+              <w:instrText xml:space="preserve"> PAGEREF _Toc164133458 \h </w:instrText>
+            </w:r>
+            <w:r>
+              <w:rPr>
+                <w:noProof/>
+                <w:webHidden/>
+              </w:rPr>
+            </w:r>
+            <w:r>
+              <w:rPr>
+                <w:noProof/>
+                <w:webHidden/>
+              </w:rPr>
+              <w:fldChar w:fldCharType="separate"/>
+            </w:r>
+            <w:r>
+              <w:rPr>
+                <w:noProof/>
+                <w:webHidden/>
+              </w:rPr>
+              <w:t>9</w:t>
+            </w:r>
+            <w:r>
+              <w:rPr>
+                <w:noProof/>
+                <w:webHidden/>
+              </w:rPr>
+              <w:fldChar w:fldCharType="end"/>
+            </w:r>
+          </w:hyperlink>
+        </w:p>
+        <w:p>
+          <w:pPr>
+            <w:pStyle w:val="TJ2"/>
+            <w:tabs>
+              <w:tab w:val="right" w:leader="dot" w:pos="9016"/>
+            </w:tabs>
+            <w:rPr>
+              <w:rFonts w:eastAsiaTheme="minorEastAsia"/>
+              <w:noProof/>
+              <w:sz w:val="24"/>
+              <w:szCs w:val="24"/>
+              <w:lang w:eastAsia="hu-HU"/>
+            </w:rPr>
+          </w:pPr>
+          <w:hyperlink w:anchor="_Toc164133459" w:history="1">
+            <w:r>
+              <w:rPr>
+                <w:rStyle w:val="Hiperhivatkozs"/>
+                <w:noProof/>
+              </w:rPr>
+              <w:t>TLS and mTLS</w:t>
+            </w:r>
+            <w:r>
+              <w:rPr>
+                <w:noProof/>
+                <w:webHidden/>
+              </w:rPr>
+              <w:tab/>
+            </w:r>
+            <w:r>
+              <w:rPr>
+                <w:noProof/>
+                <w:webHidden/>
+              </w:rPr>
+              <w:fldChar w:fldCharType="begin"/>
+            </w:r>
+            <w:r>
+              <w:rPr>
+                <w:noProof/>
+                <w:webHidden/>
+              </w:rPr>
+              <w:instrText xml:space="preserve"> PAGEREF _Toc164133459 \h </w:instrText>
+            </w:r>
+            <w:r>
+              <w:rPr>
+                <w:noProof/>
+                <w:webHidden/>
+              </w:rPr>
+            </w:r>
+            <w:r>
+              <w:rPr>
+                <w:noProof/>
+                <w:webHidden/>
+              </w:rPr>
+              <w:fldChar w:fldCharType="separate"/>
+            </w:r>
+            <w:r>
+              <w:rPr>
+                <w:noProof/>
+                <w:webHidden/>
+              </w:rPr>
+              <w:t>9</w:t>
+            </w:r>
+            <w:r>
+              <w:rPr>
+                <w:noProof/>
+                <w:webHidden/>
+              </w:rPr>
+              <w:fldChar w:fldCharType="end"/>
+            </w:r>
+          </w:hyperlink>
+        </w:p>
+        <w:p>
+          <w:pPr>
+            <w:pStyle w:val="TJ1"/>
+            <w:tabs>
+              <w:tab w:val="right" w:leader="dot" w:pos="9016"/>
+            </w:tabs>
+            <w:rPr>
+              <w:rFonts w:eastAsiaTheme="minorEastAsia"/>
+              <w:noProof/>
+              <w:sz w:val="24"/>
+              <w:szCs w:val="24"/>
+              <w:lang w:eastAsia="hu-HU"/>
+            </w:rPr>
+          </w:pPr>
+          <w:hyperlink w:anchor="_Toc164133460" w:history="1">
+            <w:r>
+              <w:rPr>
+                <w:rStyle w:val="Hiperhivatkozs"/>
+                <w:noProof/>
+              </w:rPr>
+              <w:t>Suggestions for further development</w:t>
+            </w:r>
+            <w:r>
+              <w:rPr>
+                <w:noProof/>
+                <w:webHidden/>
+              </w:rPr>
+              <w:tab/>
+            </w:r>
+            <w:r>
+              <w:rPr>
+                <w:noProof/>
+                <w:webHidden/>
+              </w:rPr>
+              <w:fldChar w:fldCharType="begin"/>
+            </w:r>
+            <w:r>
+              <w:rPr>
+                <w:noProof/>
+                <w:webHidden/>
+              </w:rPr>
+              <w:instrText xml:space="preserve"> PAGEREF _Toc164133460 \h </w:instrText>
+            </w:r>
+            <w:r>
+              <w:rPr>
+                <w:noProof/>
+                <w:webHidden/>
+              </w:rPr>
+            </w:r>
+            <w:r>
+              <w:rPr>
+                <w:noProof/>
+                <w:webHidden/>
+              </w:rPr>
+              <w:fldChar w:fldCharType="separate"/>
+            </w:r>
+            <w:r>
+              <w:rPr>
+                <w:noProof/>
+                <w:webHidden/>
+              </w:rPr>
+              <w:t>10</w:t>
+            </w:r>
+            <w:r>
+              <w:rPr>
+                <w:noProof/>
+                <w:webHidden/>
+              </w:rPr>
+              <w:fldChar w:fldCharType="end"/>
+            </w:r>
+          </w:hyperlink>
+        </w:p>
+        <w:p>
+          <w:pPr>
+            <w:pStyle w:val="TJ2"/>
+            <w:tabs>
+              <w:tab w:val="right" w:leader="dot" w:pos="9016"/>
+            </w:tabs>
+            <w:rPr>
+              <w:rFonts w:eastAsiaTheme="minorEastAsia"/>
+              <w:noProof/>
+              <w:sz w:val="24"/>
+              <w:szCs w:val="24"/>
+              <w:lang w:eastAsia="hu-HU"/>
+            </w:rPr>
+          </w:pPr>
+          <w:hyperlink w:anchor="_Toc164133461" w:history="1">
+            <w:r>
+              <w:rPr>
+                <w:rStyle w:val="Hiperhivatkozs"/>
+                <w:noProof/>
+              </w:rPr>
+              <w:t>Authentication (OAuth2 &amp; SAML)</w:t>
+            </w:r>
+            <w:r>
+              <w:rPr>
+                <w:noProof/>
+                <w:webHidden/>
+              </w:rPr>
+              <w:tab/>
+            </w:r>
+            <w:r>
+              <w:rPr>
+                <w:noProof/>
+                <w:webHidden/>
+              </w:rPr>
+              <w:fldChar w:fldCharType="begin"/>
+            </w:r>
+            <w:r>
+              <w:rPr>
+                <w:noProof/>
+                <w:webHidden/>
+              </w:rPr>
+              <w:instrText xml:space="preserve"> PAGEREF _Toc164133461 \h </w:instrText>
+            </w:r>
+            <w:r>
+              <w:rPr>
+                <w:noProof/>
+                <w:webHidden/>
+              </w:rPr>
+            </w:r>
+            <w:r>
+              <w:rPr>
+                <w:noProof/>
+                <w:webHidden/>
+              </w:rPr>
+              <w:fldChar w:fldCharType="separate"/>
+            </w:r>
+            <w:r>
+              <w:rPr>
+                <w:noProof/>
+                <w:webHidden/>
+              </w:rPr>
+              <w:t>10</w:t>
+            </w:r>
+            <w:r>
+              <w:rPr>
+                <w:noProof/>
+                <w:webHidden/>
+              </w:rPr>
+              <w:fldChar w:fldCharType="end"/>
+            </w:r>
+          </w:hyperlink>
+        </w:p>
+        <w:p>
+          <w:pPr>
+            <w:pStyle w:val="TJ2"/>
+            <w:tabs>
+              <w:tab w:val="right" w:leader="dot" w:pos="9016"/>
+            </w:tabs>
+            <w:rPr>
+              <w:rFonts w:eastAsiaTheme="minorEastAsia"/>
+              <w:noProof/>
+              <w:sz w:val="24"/>
+              <w:szCs w:val="24"/>
+              <w:lang w:eastAsia="hu-HU"/>
+            </w:rPr>
+          </w:pPr>
+          <w:hyperlink w:anchor="_Toc164133462" w:history="1">
+            <w:r>
+              <w:rPr>
+                <w:rStyle w:val="Hiperhivatkozs"/>
+                <w:noProof/>
+              </w:rPr>
+              <w:t>Roles</w:t>
+            </w:r>
+            <w:r>
+              <w:rPr>
+                <w:noProof/>
+                <w:webHidden/>
+              </w:rPr>
+              <w:tab/>
+            </w:r>
+            <w:r>
+              <w:rPr>
+                <w:noProof/>
+                <w:webHidden/>
+              </w:rPr>
+              <w:fldChar w:fldCharType="begin"/>
+            </w:r>
+            <w:r>
+              <w:rPr>
+                <w:noProof/>
+                <w:webHidden/>
+              </w:rPr>
+              <w:instrText xml:space="preserve"> PAGEREF _Toc164133462 \h </w:instrText>
+            </w:r>
+            <w:r>
+              <w:rPr>
+                <w:noProof/>
+                <w:webHidden/>
+              </w:rPr>
+            </w:r>
+            <w:r>
+              <w:rPr>
+                <w:noProof/>
+                <w:webHidden/>
+              </w:rPr>
+              <w:fldChar w:fldCharType="separate"/>
+            </w:r>
+            <w:r>
+              <w:rPr>
+                <w:noProof/>
+                <w:webHidden/>
+              </w:rPr>
+              <w:t>10</w:t>
+            </w:r>
+            <w:r>
+              <w:rPr>
+                <w:noProof/>
+                <w:webHidden/>
+              </w:rPr>
+              <w:fldChar w:fldCharType="end"/>
+            </w:r>
+          </w:hyperlink>
+        </w:p>
+        <w:p>
+          <w:pPr>
+            <w:pStyle w:val="TJ2"/>
+            <w:tabs>
+              <w:tab w:val="right" w:leader="dot" w:pos="9016"/>
+            </w:tabs>
+            <w:rPr>
+              <w:rFonts w:eastAsiaTheme="minorEastAsia"/>
+              <w:noProof/>
+              <w:sz w:val="24"/>
+              <w:szCs w:val="24"/>
+              <w:lang w:eastAsia="hu-HU"/>
+            </w:rPr>
+          </w:pPr>
+          <w:hyperlink w:anchor="_Toc164133463" w:history="1">
+            <w:r>
+              <w:rPr>
+                <w:rStyle w:val="Hiperhivatkozs"/>
+                <w:noProof/>
+              </w:rPr>
+              <w:t>Secrets and Parameters</w:t>
+            </w:r>
+            <w:r>
+              <w:rPr>
+                <w:noProof/>
+                <w:webHidden/>
+              </w:rPr>
+              <w:tab/>
+            </w:r>
+            <w:r>
+              <w:rPr>
+                <w:noProof/>
+                <w:webHidden/>
+              </w:rPr>
+              <w:fldChar w:fldCharType="begin"/>
+            </w:r>
+            <w:r>
+              <w:rPr>
+                <w:noProof/>
+                <w:webHidden/>
+              </w:rPr>
+              <w:instrText xml:space="preserve"> PAGEREF _Toc164133463 \h </w:instrText>
+            </w:r>
+            <w:r>
+              <w:rPr>
+                <w:noProof/>
+                <w:webHidden/>
+              </w:rPr>
+            </w:r>
+            <w:r>
+              <w:rPr>
+                <w:noProof/>
+                <w:webHidden/>
+              </w:rPr>
+              <w:fldChar w:fldCharType="separate"/>
+            </w:r>
+            <w:r>
+              <w:rPr>
+                <w:noProof/>
+                <w:webHidden/>
+              </w:rPr>
+              <w:t>10</w:t>
+            </w:r>
+            <w:r>
+              <w:rPr>
+                <w:noProof/>
+                <w:webHidden/>
+              </w:rPr>
+              <w:fldChar w:fldCharType="end"/>
+            </w:r>
+          </w:hyperlink>
+        </w:p>
+        <w:p>
+          <w:pPr>
+            <w:pStyle w:val="TJ2"/>
+            <w:tabs>
+              <w:tab w:val="right" w:leader="dot" w:pos="9016"/>
+            </w:tabs>
+            <w:rPr>
+              <w:rFonts w:eastAsiaTheme="minorEastAsia"/>
+              <w:noProof/>
+              <w:sz w:val="24"/>
+              <w:szCs w:val="24"/>
+              <w:lang w:eastAsia="hu-HU"/>
+            </w:rPr>
+          </w:pPr>
+          <w:hyperlink w:anchor="_Toc164133464" w:history="1">
+            <w:r>
+              <w:rPr>
+                <w:rStyle w:val="Hiperhivatkozs"/>
+                <w:noProof/>
+              </w:rPr>
+              <w:t>Database</w:t>
+            </w:r>
+            <w:r>
+              <w:rPr>
+                <w:noProof/>
+                <w:webHidden/>
+              </w:rPr>
+              <w:tab/>
+            </w:r>
+            <w:r>
+              <w:rPr>
+                <w:noProof/>
+                <w:webHidden/>
+              </w:rPr>
+              <w:fldChar w:fldCharType="begin"/>
+            </w:r>
+            <w:r>
+              <w:rPr>
+                <w:noProof/>
+                <w:webHidden/>
+              </w:rPr>
+              <w:instrText xml:space="preserve"> PAGEREF _Toc164133464 \h </w:instrText>
+            </w:r>
+            <w:r>
+              <w:rPr>
+                <w:noProof/>
+                <w:webHidden/>
+              </w:rPr>
+            </w:r>
+            <w:r>
+              <w:rPr>
+                <w:noProof/>
+                <w:webHidden/>
+              </w:rPr>
+              <w:fldChar w:fldCharType="separate"/>
+            </w:r>
+            <w:r>
+              <w:rPr>
+                <w:noProof/>
+                <w:webHidden/>
+              </w:rPr>
+              <w:t>11</w:t>
+            </w:r>
+            <w:r>
+              <w:rPr>
+                <w:noProof/>
+                <w:webHidden/>
+              </w:rPr>
+              <w:fldChar w:fldCharType="end"/>
+            </w:r>
+          </w:hyperlink>
+        </w:p>
+        <w:p>
+          <w:pPr>
+            <w:pStyle w:val="TJ1"/>
+            <w:tabs>
+              <w:tab w:val="right" w:leader="dot" w:pos="9016"/>
+            </w:tabs>
+            <w:rPr>
+              <w:rFonts w:eastAsiaTheme="minorEastAsia"/>
+              <w:noProof/>
+              <w:sz w:val="24"/>
+              <w:szCs w:val="24"/>
+              <w:lang w:eastAsia="hu-HU"/>
+            </w:rPr>
+          </w:pPr>
+          <w:hyperlink w:anchor="_Toc164133465" w:history="1">
+            <w:r>
+              <w:rPr>
+                <w:rStyle w:val="Hiperhivatkozs"/>
+                <w:noProof/>
+              </w:rPr>
+              <w:t>Tools and Runtime Environments Used During Development</w:t>
+            </w:r>
+            <w:r>
+              <w:rPr>
+                <w:noProof/>
+                <w:webHidden/>
+              </w:rPr>
+              <w:tab/>
+            </w:r>
+            <w:r>
+              <w:rPr>
+                <w:noProof/>
+                <w:webHidden/>
+              </w:rPr>
+              <w:fldChar w:fldCharType="begin"/>
+            </w:r>
+            <w:r>
+              <w:rPr>
+                <w:noProof/>
+                <w:webHidden/>
+              </w:rPr>
+              <w:instrText xml:space="preserve"> PAGEREF _Toc164133465 \h </w:instrText>
+            </w:r>
+            <w:r>
+              <w:rPr>
+                <w:noProof/>
+                <w:webHidden/>
+              </w:rPr>
+            </w:r>
+            <w:r>
+              <w:rPr>
+                <w:noProof/>
+                <w:webHidden/>
+              </w:rPr>
+              <w:fldChar w:fldCharType="separate"/>
+            </w:r>
+            <w:r>
+              <w:rPr>
+                <w:noProof/>
+                <w:webHidden/>
+              </w:rPr>
+              <w:t>11</w:t>
             </w:r>
             <w:r>
               <w:rPr>
@@ -1371,7 +2165,7 @@
         <w:pStyle w:val="Cmsor1"/>
         <w:jc w:val="center"/>
       </w:pPr>
-      <w:bookmarkStart w:id="0" w:name="_Toc164061294"/>
+      <w:bookmarkStart w:id="0" w:name="_Toc164133437"/>
       <w:r>
         <w:lastRenderedPageBreak/>
         <w:t>How to Build and Deploy the App</w:t>
@@ -1383,7 +2177,7 @@
       <w:pPr>
         <w:pStyle w:val="Cmsor2"/>
       </w:pPr>
-      <w:bookmarkStart w:id="1" w:name="_Toc164061295"/>
+      <w:bookmarkStart w:id="1" w:name="_Toc164133438"/>
       <w:r>
         <w:t>Requirements</w:t>
       </w:r>
@@ -1434,7 +2228,7 @@
       <w:pPr>
         <w:pStyle w:val="Cmsor3"/>
       </w:pPr>
-      <w:bookmarkStart w:id="2" w:name="_Toc164061296"/>
+      <w:bookmarkStart w:id="2" w:name="_Toc164133439"/>
       <w:r>
         <w:t>Required runtime environments and builds tools:</w:t>
       </w:r>
@@ -1447,21 +2241,17 @@
           <w:ilvl w:val="0"/>
           <w:numId w:val="5"/>
         </w:numPr>
-      </w:pPr>
-      <w:r>
-        <w:t>Java 17 (d</w:t>
-      </w:r>
-      <w:r>
-        <w:t>evelop</w:t>
-      </w:r>
-      <w:r>
-        <w:t>ed</w:t>
-      </w:r>
-      <w:r>
-        <w:t xml:space="preserve"> using OpenJDK 17.0.2</w:t>
-      </w:r>
-      <w:r>
-        <w:t>)</w:t>
+        <w:rPr>
+          <w:b/>
+          <w:bCs/>
+        </w:rPr>
+      </w:pPr>
+      <w:r>
+        <w:rPr>
+          <w:b/>
+          <w:bCs/>
+        </w:rPr>
+        <w:t>Java 17 (developed using OpenJDK 17.0.2)</w:t>
       </w:r>
     </w:p>
     <w:p>
@@ -1501,15 +2291,17 @@
           <w:ilvl w:val="0"/>
           <w:numId w:val="5"/>
         </w:numPr>
-      </w:pPr>
-      <w:r>
-        <w:t xml:space="preserve">Maven 3.8.x+ (developed using </w:t>
-      </w:r>
-      <w:r>
-        <w:t>Apache Maven 3.9.6</w:t>
-      </w:r>
-      <w:r>
-        <w:t>)</w:t>
+        <w:rPr>
+          <w:b/>
+          <w:bCs/>
+        </w:rPr>
+      </w:pPr>
+      <w:r>
+        <w:rPr>
+          <w:b/>
+          <w:bCs/>
+        </w:rPr>
+        <w:t>Maven 3.8.x+ (developed using Apache Maven 3.9.6)</w:t>
       </w:r>
     </w:p>
     <w:p>
@@ -1543,24 +2335,15 @@
       <w:pPr>
         <w:pStyle w:val="Listaszerbekezds"/>
         <w:numPr>
-          <w:ilvl w:val="0"/>
+          <w:ilvl w:val="1"/>
           <w:numId w:val="5"/>
         </w:numPr>
       </w:pPr>
       <w:r>
-        <w:t xml:space="preserve">Docker </w:t>
-      </w:r>
-      <w:r>
-        <w:t>25.0.x+</w:t>
-      </w:r>
-      <w:r>
-        <w:t xml:space="preserve"> (</w:t>
-      </w:r>
-      <w:r>
-        <w:t>developed using Docker version 25.0.3, build 4debf41</w:t>
-      </w:r>
-      <w:r>
-        <w:t>)</w:t>
+        <w:t>On the first build, maven will download all dependencies of the project from the online maven repository. Please make sure that the public maven repository is available to the maven build tool on your computer.</w:t>
+      </w:r>
+      <w:r>
+        <w:t xml:space="preserve"> </w:t>
       </w:r>
     </w:p>
     <w:p>
@@ -1572,10 +2355,16 @@
         </w:numPr>
       </w:pPr>
       <w:r>
-        <w:t>Must be included in the path environment variable.</w:t>
-      </w:r>
-      <w:r>
-        <w:t xml:space="preserve"> For example:</w:t>
+        <w:t xml:space="preserve">Common </w:t>
+      </w:r>
+      <w:r>
+        <w:t xml:space="preserve">maven repository </w:t>
+      </w:r>
+      <w:r>
+        <w:t>problems</w:t>
+      </w:r>
+      <w:r>
+        <w:t xml:space="preserve"> during build:</w:t>
       </w:r>
     </w:p>
     <w:p>
@@ -1587,6 +2376,77 @@
         </w:numPr>
       </w:pPr>
       <w:r>
+        <w:t>A</w:t>
+      </w:r>
+      <w:r>
+        <w:t xml:space="preserve">n overly strict corporate VPN that blocks the </w:t>
+      </w:r>
+      <w:r>
+        <w:t xml:space="preserve">public </w:t>
+      </w:r>
+      <w:r>
+        <w:t>maven repository</w:t>
+      </w:r>
+    </w:p>
+    <w:p>
+      <w:pPr>
+        <w:pStyle w:val="Listaszerbekezds"/>
+        <w:numPr>
+          <w:ilvl w:val="2"/>
+          <w:numId w:val="5"/>
+        </w:numPr>
+      </w:pPr>
+      <w:r>
+        <w:t>C</w:t>
+      </w:r>
+      <w:r>
+        <w:t>ustom maven settings (.m2) that define only private upstream repositories that do not have access to the public maven repository.</w:t>
+      </w:r>
+    </w:p>
+    <w:p>
+      <w:pPr>
+        <w:pStyle w:val="Listaszerbekezds"/>
+        <w:numPr>
+          <w:ilvl w:val="0"/>
+          <w:numId w:val="5"/>
+        </w:numPr>
+        <w:rPr>
+          <w:b/>
+          <w:bCs/>
+        </w:rPr>
+      </w:pPr>
+      <w:r>
+        <w:rPr>
+          <w:b/>
+          <w:bCs/>
+        </w:rPr>
+        <w:t>Docker 25.0.x+ (developed using Docker version 25.0.3, build 4debf41)</w:t>
+      </w:r>
+    </w:p>
+    <w:p>
+      <w:pPr>
+        <w:pStyle w:val="Listaszerbekezds"/>
+        <w:numPr>
+          <w:ilvl w:val="1"/>
+          <w:numId w:val="5"/>
+        </w:numPr>
+      </w:pPr>
+      <w:r>
+        <w:t>Must be included in the path environment variable.</w:t>
+      </w:r>
+      <w:r>
+        <w:t xml:space="preserve"> For example:</w:t>
+      </w:r>
+    </w:p>
+    <w:p>
+      <w:pPr>
+        <w:pStyle w:val="Listaszerbekezds"/>
+        <w:numPr>
+          <w:ilvl w:val="2"/>
+          <w:numId w:val="5"/>
+        </w:numPr>
+      </w:pPr>
+      <w:r>
         <w:t>C:\Program Files\Docker\Docker\resources\bin</w:t>
       </w:r>
     </w:p>
@@ -1599,7 +2459,7 @@
       <w:pPr>
         <w:pStyle w:val="Cmsor2"/>
       </w:pPr>
-      <w:bookmarkStart w:id="3" w:name="_Toc164061297"/>
+      <w:bookmarkStart w:id="3" w:name="_Toc164133440"/>
       <w:r>
         <w:lastRenderedPageBreak/>
         <w:t>Build and Deploy (Manual)</w:t>
@@ -1610,7 +2470,7 @@
       <w:pPr>
         <w:pStyle w:val="Cmsor3"/>
       </w:pPr>
-      <w:bookmarkStart w:id="4" w:name="_Toc164061298"/>
+      <w:bookmarkStart w:id="4" w:name="_Toc164133441"/>
       <w:r>
         <w:t>Launch a client-db container</w:t>
       </w:r>
@@ -1631,247 +2491,243 @@
           <w:b/>
           <w:bCs/>
         </w:rPr>
-        <w:t xml:space="preserve"> </w:t>
+        <w:t xml:space="preserve"> start-test-client-db.bat</w:t>
+      </w:r>
+      <w:r>
+        <w:t xml:space="preserve"> file (</w:t>
+      </w:r>
+      <w:r>
+        <w:t>folder</w:t>
+      </w:r>
+      <w:r>
+        <w:t xml:space="preserve">: </w:t>
       </w:r>
       <w:r>
         <w:rPr>
           <w:b/>
           <w:bCs/>
         </w:rPr>
-        <w:t>start-test-client-db.bat</w:t>
-      </w:r>
-      <w:r>
-        <w:t xml:space="preserve"> file (</w:t>
-      </w:r>
-      <w:r>
-        <w:t>folder</w:t>
-      </w:r>
-      <w:r>
-        <w:t xml:space="preserve">: </w:t>
+        <w:t>source</w:t>
       </w:r>
       <w:r>
         <w:rPr>
           <w:b/>
           <w:bCs/>
         </w:rPr>
-        <w:t>source</w:t>
+        <w:t>-root</w:t>
       </w:r>
       <w:r>
         <w:rPr>
           <w:b/>
           <w:bCs/>
         </w:rPr>
-        <w:t>-root</w:t>
+        <w:t>/client-db</w:t>
+      </w:r>
+      <w:r>
+        <w:t>) to launch a containerized test database for building the microservice.</w:t>
+      </w:r>
+    </w:p>
+    <w:p>
+      <w:pPr>
+        <w:pStyle w:val="Cmsor3"/>
+      </w:pPr>
+      <w:bookmarkStart w:id="5" w:name="_Toc164133442"/>
+      <w:r>
+        <w:t>Build the client-backend microservice</w:t>
+      </w:r>
+      <w:bookmarkEnd w:id="5"/>
+    </w:p>
+    <w:p>
+      <w:r>
+        <w:t xml:space="preserve">Go to the </w:t>
       </w:r>
       <w:r>
         <w:rPr>
           <w:b/>
           <w:bCs/>
         </w:rPr>
-        <w:t>/client-db</w:t>
-      </w:r>
-      <w:r>
-        <w:t>) to launch a containerized test database for building the microservice.</w:t>
-      </w:r>
-    </w:p>
-    <w:p>
-      <w:pPr>
-        <w:pStyle w:val="Cmsor3"/>
-      </w:pPr>
-      <w:bookmarkStart w:id="5" w:name="_Toc164061299"/>
-      <w:r>
-        <w:t>Build the client-backend microservice</w:t>
-      </w:r>
-      <w:bookmarkEnd w:id="5"/>
-    </w:p>
-    <w:p>
-      <w:r>
-        <w:t xml:space="preserve">Go to the </w:t>
+        <w:t>source</w:t>
       </w:r>
       <w:r>
         <w:rPr>
           <w:b/>
           <w:bCs/>
         </w:rPr>
-        <w:t>source</w:t>
+        <w:t>-root</w:t>
       </w:r>
       <w:r>
         <w:rPr>
           <w:b/>
           <w:bCs/>
         </w:rPr>
-        <w:t>-root</w:t>
+        <w:t>/client-</w:t>
       </w:r>
       <w:r>
         <w:rPr>
           <w:b/>
           <w:bCs/>
         </w:rPr>
-        <w:t>/client-</w:t>
+        <w:t>backend</w:t>
+      </w:r>
+      <w:r>
+        <w:t xml:space="preserve"> folder and execute the command </w:t>
       </w:r>
       <w:r>
         <w:rPr>
           <w:b/>
           <w:bCs/>
         </w:rPr>
-        <w:t>backend</w:t>
-      </w:r>
-      <w:r>
-        <w:t xml:space="preserve"> folder and execute the command </w:t>
+        <w:t>mvn clean package</w:t>
+      </w:r>
+      <w:r>
+        <w:t>.</w:t>
+      </w:r>
+    </w:p>
+    <w:p>
+      <w:pPr>
+        <w:pStyle w:val="Cmsor3"/>
+      </w:pPr>
+      <w:bookmarkStart w:id="6" w:name="_Toc164133443"/>
+      <w:r>
+        <w:t>Stop the client-db container</w:t>
+      </w:r>
+      <w:bookmarkEnd w:id="6"/>
+    </w:p>
+    <w:p>
+      <w:r>
+        <w:t xml:space="preserve">Go back to the </w:t>
       </w:r>
       <w:r>
         <w:rPr>
           <w:b/>
           <w:bCs/>
         </w:rPr>
-        <w:t>mvn clean package</w:t>
-      </w:r>
-      <w:r>
-        <w:t>.</w:t>
-      </w:r>
-    </w:p>
-    <w:p>
-      <w:pPr>
-        <w:pStyle w:val="Cmsor3"/>
-      </w:pPr>
-      <w:bookmarkStart w:id="6" w:name="_Toc164061300"/>
-      <w:r>
-        <w:t>Stop the client-db container</w:t>
-      </w:r>
-      <w:bookmarkEnd w:id="6"/>
-    </w:p>
-    <w:p>
-      <w:r>
-        <w:t xml:space="preserve">Go back to the </w:t>
+        <w:t>source-root/client-db</w:t>
+      </w:r>
+      <w:r>
+        <w:t xml:space="preserve"> folder and run the </w:t>
       </w:r>
       <w:r>
         <w:rPr>
           <w:b/>
           <w:bCs/>
         </w:rPr>
-        <w:t>source-root/client-db</w:t>
-      </w:r>
-      <w:r>
-        <w:t xml:space="preserve"> folder and run the </w:t>
+        <w:t>stop-</w:t>
       </w:r>
       <w:r>
         <w:rPr>
           <w:b/>
           <w:bCs/>
         </w:rPr>
-        <w:t>stop-</w:t>
+        <w:t>clean-</w:t>
       </w:r>
       <w:r>
         <w:rPr>
           <w:b/>
           <w:bCs/>
         </w:rPr>
-        <w:t>clean-</w:t>
+        <w:t>test-</w:t>
       </w:r>
       <w:r>
         <w:rPr>
           <w:b/>
           <w:bCs/>
         </w:rPr>
-        <w:t>test-</w:t>
+        <w:t>client-</w:t>
       </w:r>
       <w:r>
         <w:rPr>
           <w:b/>
           <w:bCs/>
         </w:rPr>
-        <w:t>client-</w:t>
+        <w:t>db.bat</w:t>
+      </w:r>
+      <w:r>
+        <w:t xml:space="preserve"> file in order to stop and reset the test-client-db after a (successfull) build.</w:t>
+      </w:r>
+    </w:p>
+    <w:p>
+      <w:pPr>
+        <w:pStyle w:val="Cmsor3"/>
+      </w:pPr>
+      <w:bookmarkStart w:id="7" w:name="_Toc164133444"/>
+      <w:r>
+        <w:t>Use docker compose to deploy the client-backend microservice</w:t>
+      </w:r>
+      <w:bookmarkEnd w:id="7"/>
+      <w:r>
+        <w:t xml:space="preserve"> </w:t>
+      </w:r>
+    </w:p>
+    <w:p>
+      <w:r>
+        <w:t xml:space="preserve">Go to the </w:t>
       </w:r>
       <w:r>
         <w:rPr>
           <w:b/>
           <w:bCs/>
         </w:rPr>
-        <w:t>db.bat</w:t>
-      </w:r>
-      <w:r>
-        <w:t xml:space="preserve"> file in order to stop and reset the test-client-db after a (successfull) build.</w:t>
-      </w:r>
-    </w:p>
-    <w:p>
-      <w:pPr>
-        <w:pStyle w:val="Cmsor3"/>
-      </w:pPr>
-      <w:bookmarkStart w:id="7" w:name="_Toc164061301"/>
-      <w:r>
-        <w:t>Use docker compose to deploy the client-backend microservice</w:t>
-      </w:r>
-      <w:bookmarkEnd w:id="7"/>
-      <w:r>
-        <w:t xml:space="preserve"> </w:t>
-      </w:r>
-    </w:p>
-    <w:p>
-      <w:r>
-        <w:t xml:space="preserve">Go to the </w:t>
+        <w:t>source root</w:t>
+      </w:r>
+      <w:r>
+        <w:t xml:space="preserve"> folder and execute </w:t>
       </w:r>
       <w:r>
         <w:rPr>
           <w:b/>
           <w:bCs/>
         </w:rPr>
-        <w:t>source root</w:t>
-      </w:r>
-      <w:r>
-        <w:t xml:space="preserve"> folder and execute </w:t>
-      </w:r>
-      <w:r>
+        <w:t>docker-compose up -d</w:t>
+      </w:r>
+      <w:r>
+        <w:t>. Using this command, D</w:t>
+      </w:r>
+      <w:r>
+        <w:t>ocker will take care of deploying the architecture contained in docker-compose.yml, including new microservice image builds and container deployments</w:t>
+      </w:r>
+      <w:r>
+        <w:t xml:space="preserve">, and also </w:t>
+      </w:r>
+      <w:r>
+        <w:t>the build and deployment of the database required for the microservice to run.</w:t>
+      </w:r>
+    </w:p>
+    <w:p>
+      <w:pPr>
+        <w:pStyle w:val="Cmsor3"/>
+      </w:pPr>
+      <w:bookmarkStart w:id="8" w:name="_Toc164133445"/>
+      <w:r>
+        <w:t>Successful deployment</w:t>
+      </w:r>
+      <w:bookmarkEnd w:id="8"/>
+    </w:p>
+    <w:p>
+      <w:r>
+        <w:t>If all goes well, you should see something similar to the following in Docker and container logs.</w:t>
+      </w:r>
+    </w:p>
+    <w:p>
+      <w:pPr>
         <w:rPr>
           <w:b/>
           <w:bCs/>
         </w:rPr>
-        <w:t>docker-compose up -d</w:t>
-      </w:r>
-      <w:r>
-        <w:t>. Using this command, D</w:t>
-      </w:r>
-      <w:r>
-        <w:t>ocker will take care of deploying the architecture contained in docker-compose.yml, including new microservice image builds and container deployments</w:t>
-      </w:r>
-      <w:r>
-        <w:t xml:space="preserve">, and also </w:t>
-      </w:r>
-      <w:r>
-        <w:t>the build and deployment of the database required for the microservice to run.</w:t>
-      </w:r>
-    </w:p>
-    <w:p>
-      <w:pPr>
-        <w:pStyle w:val="Cmsor3"/>
-      </w:pPr>
-      <w:bookmarkStart w:id="8" w:name="_Toc164061302"/>
-      <w:r>
-        <w:t>Successful deployment</w:t>
-      </w:r>
-      <w:bookmarkEnd w:id="8"/>
-    </w:p>
-    <w:p>
-      <w:r>
-        <w:t>If all goes well, you should see something similar to the following in Docker and container logs.</w:t>
-      </w:r>
-    </w:p>
-    <w:p>
-      <w:pPr>
+      </w:pPr>
+      <w:r>
         <w:rPr>
           <w:b/>
           <w:bCs/>
         </w:rPr>
-      </w:pPr>
-      <w:r>
-        <w:rPr>
-          <w:b/>
-          <w:bCs/>
-        </w:rPr>
         <w:t>Docker Dashboard:</w:t>
       </w:r>
     </w:p>
     <w:p>
       <w:r>
+        <w:rPr>
+          <w:noProof/>
+        </w:rPr>
         <w:drawing>
           <wp:inline distT="0" distB="0" distL="0" distR="0" wp14:anchorId="7C643C72" wp14:editId="03EEA7AF">
             <wp:extent cx="5731510" cy="703580"/>
@@ -1940,6 +2796,9 @@
     </w:p>
     <w:p>
       <w:r>
+        <w:rPr>
+          <w:noProof/>
+        </w:rPr>
         <w:drawing>
           <wp:inline distT="0" distB="0" distL="0" distR="0" wp14:anchorId="7FCC5093" wp14:editId="4EA6AC7A">
             <wp:extent cx="5731510" cy="192405"/>
@@ -1994,6 +2853,9 @@
     </w:p>
     <w:p>
       <w:r>
+        <w:rPr>
+          <w:noProof/>
+        </w:rPr>
         <w:drawing>
           <wp:inline distT="0" distB="0" distL="0" distR="0" wp14:anchorId="6019B106" wp14:editId="20313D3D">
             <wp:extent cx="5731510" cy="1266190"/>
@@ -2040,7 +2902,7 @@
       <w:pPr>
         <w:pStyle w:val="Cmsor2"/>
       </w:pPr>
-      <w:bookmarkStart w:id="9" w:name="_Toc164061303"/>
+      <w:bookmarkStart w:id="9" w:name="_Toc164133446"/>
       <w:r>
         <w:lastRenderedPageBreak/>
         <w:t>Build and Deploy (Automated)</w:t>
@@ -2127,7 +2989,7 @@
       <w:pPr>
         <w:pStyle w:val="Cmsor3"/>
       </w:pPr>
-      <w:bookmarkStart w:id="10" w:name="_Toc164061304"/>
+      <w:bookmarkStart w:id="10" w:name="_Toc164133447"/>
       <w:r>
         <w:t>start-clean-pull-build-deploy-start-project.bat</w:t>
       </w:r>
@@ -2135,6 +2997,29 @@
     </w:p>
     <w:p>
       <w:r>
+        <w:t xml:space="preserve">Location: </w:t>
+      </w:r>
+      <w:r>
+        <w:t>"</w:t>
+      </w:r>
+      <w:r>
+        <w:t>source-root/</w:t>
+      </w:r>
+      <w:r>
+        <w:t>devops</w:t>
+      </w:r>
+      <w:r>
+        <w:t>/</w:t>
+      </w:r>
+      <w:r>
+        <w:t xml:space="preserve"> </w:t>
+      </w:r>
+      <w:r>
+        <w:t>start-clean-pull-build-deploy-start-project.bat"</w:t>
+      </w:r>
+    </w:p>
+    <w:p>
+      <w:r>
         <w:t xml:space="preserve">This script first deletes all docker components associated with the </w:t>
       </w:r>
       <w:r>
@@ -2200,7 +3085,7 @@
         <w:t xml:space="preserve">with just </w:t>
       </w:r>
       <w:r>
-        <w:t xml:space="preserve">exeecuting </w:t>
+        <w:t xml:space="preserve">executing </w:t>
       </w:r>
       <w:r>
         <w:t>one command.</w:t>
@@ -2235,13 +3120,45 @@
         </w:numPr>
       </w:pPr>
       <w:r>
-        <w:t>Using the script has some prerequisites</w:t>
-      </w:r>
-      <w:r>
-        <w:t xml:space="preserve"> (Java 17, Maven 3.8+, Docker 25+)</w:t>
+        <w:t xml:space="preserve">Using the </w:t>
+      </w:r>
+      <w:r>
+        <w:rPr>
+          <w:b/>
+          <w:bCs/>
+        </w:rPr>
+        <w:t>script has some prerequisites</w:t>
+      </w:r>
+      <w:r>
+        <w:rPr>
+          <w:b/>
+          <w:bCs/>
+        </w:rPr>
+        <w:t xml:space="preserve"> </w:t>
+      </w:r>
+      <w:r>
+        <w:t>(Java 17, Maven 3.8+, Docker 25+)</w:t>
       </w:r>
       <w:r>
         <w:t xml:space="preserve"> without which it will not work or will work incorrectly. You will also find a detailed description of the prerequisites in comments at the beginning of the .bat file.</w:t>
+      </w:r>
+    </w:p>
+    <w:p>
+      <w:pPr>
+        <w:pStyle w:val="Listaszerbekezds"/>
+        <w:numPr>
+          <w:ilvl w:val="0"/>
+          <w:numId w:val="2"/>
+        </w:numPr>
+      </w:pPr>
+      <w:r>
+        <w:t>The very first build can take quite a long time (</w:t>
+      </w:r>
+      <w:r>
+        <w:t>~1</w:t>
+      </w:r>
+      <w:r>
+        <w:t xml:space="preserve"> minute) due to the many maven dependencies and docker base images to download. In this case, the build time is highly dependent on the network speed.Several times the .bat script may seem to freeze. Please be patient.</w:t>
       </w:r>
     </w:p>
     <w:p>
@@ -2278,6 +3195,9 @@
     </w:p>
     <w:p>
       <w:r>
+        <w:rPr>
+          <w:noProof/>
+        </w:rPr>
         <w:drawing>
           <wp:inline distT="0" distB="0" distL="0" distR="0" wp14:anchorId="5CC3A399" wp14:editId="0088EBF4">
             <wp:extent cx="5812403" cy="1204209"/>
@@ -2327,7 +3247,7 @@
       <w:pPr>
         <w:pStyle w:val="Cmsor3"/>
       </w:pPr>
-      <w:bookmarkStart w:id="11" w:name="_Toc164061305"/>
+      <w:bookmarkStart w:id="11" w:name="_Toc164133448"/>
       <w:r>
         <w:t>stop-clean-docker-build.bat</w:t>
       </w:r>
@@ -2335,6 +3255,26 @@
     </w:p>
     <w:p>
       <w:r>
+        <w:t xml:space="preserve">Location: </w:t>
+      </w:r>
+      <w:r>
+        <w:t>"</w:t>
+      </w:r>
+      <w:r>
+        <w:t>source-root/</w:t>
+      </w:r>
+      <w:r>
+        <w:t>devops</w:t>
+      </w:r>
+      <w:r>
+        <w:t>/</w:t>
+      </w:r>
+      <w:r>
+        <w:t>stop-clean-docker-build.bat"</w:t>
+      </w:r>
+    </w:p>
+    <w:p>
+      <w:r>
         <w:t xml:space="preserve">Use this script to </w:t>
       </w:r>
       <w:r>
@@ -2369,7 +3309,7 @@
       <w:pPr>
         <w:pStyle w:val="Cmsor3"/>
       </w:pPr>
-      <w:bookmarkStart w:id="12" w:name="_Toc164061306"/>
+      <w:bookmarkStart w:id="12" w:name="_Toc164133449"/>
       <w:r>
         <w:t>end-clean-docker-project.bat</w:t>
       </w:r>
@@ -2377,6 +3317,29 @@
     </w:p>
     <w:p>
       <w:r>
+        <w:t>Location: „</w:t>
+      </w:r>
+      <w:r>
+        <w:t>source-root/</w:t>
+      </w:r>
+      <w:r>
+        <w:t>devops</w:t>
+      </w:r>
+      <w:r>
+        <w:t>/</w:t>
+      </w:r>
+      <w:r>
+        <w:t xml:space="preserve"> </w:t>
+      </w:r>
+      <w:r>
+        <w:t>end-clean-docker-project.bat</w:t>
+      </w:r>
+      <w:r>
+        <w:t>”</w:t>
+      </w:r>
+    </w:p>
+    <w:p>
+      <w:r>
         <w:t>Use this script to stop and clean up not only the currently running build</w:t>
       </w:r>
       <w:r>
@@ -2395,7 +3358,11 @@
         <w:t>is</w:t>
       </w:r>
       <w:r>
-        <w:t xml:space="preserve"> script accidentally, no problem, you can use the start-clean-pull-build-deploy-start-project.bat script to recreate a running build.</w:t>
+        <w:t xml:space="preserve"> script accidentally, no problem, you can use the start-clean-pull-build-deploy-start-project.bat script to recreate a </w:t>
+      </w:r>
+      <w:r>
+        <w:lastRenderedPageBreak/>
+        <w:t>running build.</w:t>
       </w:r>
       <w:r>
         <w:t xml:space="preserve"> </w:t>
@@ -2415,18 +3382,21 @@
       <w:pPr>
         <w:pStyle w:val="Cmsor3"/>
       </w:pPr>
-      <w:bookmarkStart w:id="13" w:name="_Toc164061307"/>
-      <w:r>
-        <w:t>Note</w:t>
+      <w:bookmarkStart w:id="13" w:name="_Toc164133450"/>
+      <w:r>
+        <w:t>Planned glitch</w:t>
       </w:r>
       <w:bookmarkEnd w:id="13"/>
     </w:p>
     <w:p>
       <w:r>
-        <w:t xml:space="preserve">When running </w:t>
-      </w:r>
-      <w:r>
-        <w:t xml:space="preserve">my </w:t>
+        <w:t>When running</w:t>
+      </w:r>
+      <w:r>
+        <w:t xml:space="preserve"> the provided</w:t>
+      </w:r>
+      <w:r>
+        <w:t xml:space="preserve"> </w:t>
       </w:r>
       <w:r>
         <w:t>.</w:t>
@@ -2435,13 +3405,34 @@
         <w:t xml:space="preserve">bat </w:t>
       </w:r>
       <w:r>
-        <w:t xml:space="preserve">files, sometimes docker "errors" (not found) are seen with test-client-db-1a9. This is not an actual error, but is expected functionality. </w:t>
-      </w:r>
-      <w:r>
-        <w:t>During development, I experienced that t</w:t>
-      </w:r>
-      <w:r>
-        <w:t>est-client-db-1a9 sometimes gets "stuck" in Docker between build processes</w:t>
+        <w:t xml:space="preserve">files, sometimes docker </w:t>
+      </w:r>
+      <w:r>
+        <w:t>„not found</w:t>
+      </w:r>
+      <w:r>
+        <w:t>”</w:t>
+      </w:r>
+      <w:r>
+        <w:t xml:space="preserve"> errors</w:t>
+      </w:r>
+      <w:r>
+        <w:t xml:space="preserve"> are seen with </w:t>
+      </w:r>
+      <w:r>
+        <w:t>the containers</w:t>
+      </w:r>
+      <w:r>
+        <w:t xml:space="preserve">. This is not an actual error, but is expected functionality. </w:t>
+      </w:r>
+      <w:r>
+        <w:t xml:space="preserve">During development, I experienced that </w:t>
+      </w:r>
+      <w:r>
+        <w:t>containers</w:t>
+      </w:r>
+      <w:r>
+        <w:t xml:space="preserve"> sometimes gets "stuck" in Docker between build processes</w:t>
       </w:r>
       <w:r>
         <w:t>.</w:t>
@@ -2459,41 +3450,22 @@
         <w:t>d</w:t>
       </w:r>
       <w:r>
-        <w:t xml:space="preserve"> more than </w:t>
-      </w:r>
-      <w:r>
-        <w:lastRenderedPageBreak/>
-        <w:t>the required amount of "clean up" command</w:t>
+        <w:t xml:space="preserve"> more than the required amount of "clean up" command</w:t>
       </w:r>
       <w:r>
         <w:t>s</w:t>
       </w:r>
       <w:r>
-        <w:t xml:space="preserve"> in my script for test-client-db</w:t>
+        <w:t xml:space="preserve"> in my script</w:t>
       </w:r>
       <w:r>
         <w:t xml:space="preserve">. </w:t>
       </w:r>
       <w:r>
-        <w:t xml:space="preserve">So these commands are simply issued in a phase when, according to the </w:t>
-      </w:r>
-      <w:r>
-        <w:t>optimal execution flow</w:t>
-      </w:r>
-      <w:r>
-        <w:t>, the</w:t>
-      </w:r>
-      <w:r>
-        <w:t xml:space="preserve"> test-client-</w:t>
-      </w:r>
-      <w:r>
-        <w:t xml:space="preserve">db </w:t>
-      </w:r>
-      <w:r>
-        <w:t>should</w:t>
-      </w:r>
-      <w:r>
-        <w:t xml:space="preserve"> not exist. This causes the </w:t>
+        <w:t xml:space="preserve">So these commands are simply issued sometimes in a phase when the optimal execution process would be that the container should not exist. </w:t>
+      </w:r>
+      <w:r>
+        <w:t xml:space="preserve">This causes the </w:t>
       </w:r>
       <w:r>
         <w:t>„</w:t>
@@ -2505,10 +3477,16 @@
         <w:t xml:space="preserve"> f</w:t>
       </w:r>
       <w:r>
-        <w:t>ound error</w:t>
-      </w:r>
-      <w:r>
-        <w:t>s”</w:t>
+        <w:t>ound</w:t>
+      </w:r>
+      <w:r>
+        <w:t>”</w:t>
+      </w:r>
+      <w:r>
+        <w:t xml:space="preserve"> error</w:t>
+      </w:r>
+      <w:r>
+        <w:t>s</w:t>
       </w:r>
       <w:r>
         <w:t>, b</w:t>
@@ -2519,14 +3497,35 @@
       <w:r>
         <w:t>.</w:t>
       </w:r>
-    </w:p>
-    <w:p>
-      <w:r>
-        <w:t>The mentioned harmless error from CMD:</w:t>
-      </w:r>
-    </w:p>
-    <w:p>
-      <w:r>
+      <w:r>
+        <w:t xml:space="preserve"> </w:t>
+      </w:r>
+      <w:r>
+        <w:t>These commands just ensure that all containers and images</w:t>
+      </w:r>
+      <w:r>
+        <w:t xml:space="preserve"> belonging to the project </w:t>
+      </w:r>
+      <w:r>
+        <w:t>are properly cleaned up before the next build.</w:t>
+      </w:r>
+    </w:p>
+    <w:p>
+      <w:r>
+        <w:t xml:space="preserve">The mentioned </w:t>
+      </w:r>
+      <w:r>
+        <w:t>minor glitch</w:t>
+      </w:r>
+      <w:r>
+        <w:t xml:space="preserve"> from CMD:</w:t>
+      </w:r>
+    </w:p>
+    <w:p>
+      <w:r>
+        <w:rPr>
+          <w:noProof/>
+        </w:rPr>
         <w:drawing>
           <wp:inline distT="0" distB="0" distL="0" distR="0" wp14:anchorId="48041ABC" wp14:editId="5385AD0F">
             <wp:extent cx="5731510" cy="228600"/>
@@ -2565,12 +3564,18 @@
       </w:r>
     </w:p>
     <w:p>
+      <w:r>
+        <w:br w:type="page"/>
+      </w:r>
+    </w:p>
+    <w:p>
       <w:pPr>
         <w:pStyle w:val="Cmsor1"/>
         <w:jc w:val="center"/>
       </w:pPr>
-      <w:bookmarkStart w:id="14" w:name="_Toc164061308"/>
-      <w:r>
+      <w:bookmarkStart w:id="14" w:name="_Toc164133451"/>
+      <w:r>
+        <w:lastRenderedPageBreak/>
         <w:t>How to test the App</w:t>
       </w:r>
       <w:bookmarkEnd w:id="14"/>
@@ -2579,7 +3584,7 @@
       <w:pPr>
         <w:pStyle w:val="Cmsor2"/>
       </w:pPr>
-      <w:bookmarkStart w:id="15" w:name="_Toc164061309"/>
+      <w:bookmarkStart w:id="15" w:name="_Toc164133452"/>
       <w:r>
         <w:t>Switching Microservice Profiles</w:t>
       </w:r>
@@ -2857,13 +3862,7 @@
         <w:t xml:space="preserve">spring </w:t>
       </w:r>
       <w:r>
-        <w:t>profiles quickly</w:t>
-      </w:r>
-      <w:r>
-        <w:t xml:space="preserve">, easily and </w:t>
-      </w:r>
-      <w:r>
-        <w:t>with your own builds?</w:t>
+        <w:t>profiles quickly, easily and with your own builds?</w:t>
       </w:r>
     </w:p>
     <w:p>
@@ -2897,14 +3896,7 @@
           <w:b/>
           <w:bCs/>
         </w:rPr>
-        <w:t>application.yml fil</w:t>
-      </w:r>
-      <w:r>
-        <w:rPr>
-          <w:b/>
-          <w:bCs/>
-        </w:rPr>
-        <w:t>e</w:t>
+        <w:t>application.yml file</w:t>
       </w:r>
     </w:p>
     <w:p>
@@ -2985,7 +3977,7 @@
       <w:pPr>
         <w:pStyle w:val="Cmsor2"/>
       </w:pPr>
-      <w:bookmarkStart w:id="16" w:name="_Toc164061310"/>
+      <w:bookmarkStart w:id="16" w:name="_Toc164133453"/>
       <w:r>
         <w:t>Postman</w:t>
       </w:r>
@@ -3052,28 +4044,7 @@
           <w:b/>
           <w:bCs/>
         </w:rPr>
-        <w:t xml:space="preserve">source-root/ </w:t>
-      </w:r>
-      <w:r>
-        <w:rPr>
-          <w:b/>
-          <w:bCs/>
-        </w:rPr>
-        <w:t>test-the-app-in-action-with-an-http-client</w:t>
-      </w:r>
-      <w:r>
-        <w:rPr>
-          <w:b/>
-          <w:bCs/>
-        </w:rPr>
-        <w:t xml:space="preserve">/ </w:t>
-      </w:r>
-      <w:r>
-        <w:rPr>
-          <w:b/>
-          <w:bCs/>
-        </w:rPr>
-        <w:t>bank_client_management.postman_collection.json</w:t>
+        <w:t>source-root/ test-the-app-in-action-with-an-http-client/ bank_client_management.postman_collection.json</w:t>
       </w:r>
     </w:p>
     <w:p>
@@ -3105,7 +4076,6 @@
         </w:numPr>
       </w:pPr>
       <w:r>
-        <w:lastRenderedPageBreak/>
         <w:t>Configure keystore used for calling the microservice:</w:t>
       </w:r>
     </w:p>
@@ -3218,6 +4188,7 @@
         </w:numPr>
       </w:pPr>
       <w:r>
+        <w:lastRenderedPageBreak/>
         <w:t xml:space="preserve">More information: </w:t>
       </w:r>
       <w:hyperlink r:id="rId15" w:history="1">
@@ -3231,6 +4202,9 @@
     </w:p>
     <w:p>
       <w:r>
+        <w:rPr>
+          <w:noProof/>
+        </w:rPr>
         <w:drawing>
           <wp:inline distT="0" distB="0" distL="0" distR="0" wp14:anchorId="5F7C6FE3" wp14:editId="6DC46C06">
             <wp:extent cx="3379304" cy="1857993"/>
@@ -3271,6 +4245,9 @@
         <w:t xml:space="preserve"> </w:t>
       </w:r>
       <w:r>
+        <w:rPr>
+          <w:noProof/>
+        </w:rPr>
         <w:drawing>
           <wp:inline distT="0" distB="0" distL="0" distR="0" wp14:anchorId="67F657E4" wp14:editId="0370B467">
             <wp:extent cx="2296498" cy="1375410"/>
@@ -3313,7 +4290,7 @@
       <w:pPr>
         <w:pStyle w:val="Cmsor2"/>
       </w:pPr>
-      <w:bookmarkStart w:id="17" w:name="_Toc164061311"/>
+      <w:bookmarkStart w:id="17" w:name="_Toc164133454"/>
       <w:r>
         <w:t>Swagger and OpenApi</w:t>
       </w:r>
@@ -3342,10 +4319,7 @@
         <w:t xml:space="preserve"> disable</w:t>
       </w:r>
       <w:r>
-        <w:t xml:space="preserve"> (</w:t>
-      </w:r>
-      <w:r>
-        <w:t xml:space="preserve">watch out: negation!), </w:t>
+        <w:t xml:space="preserve"> (watch out: negation!), </w:t>
       </w:r>
       <w:r>
         <w:t xml:space="preserve">the </w:t>
@@ -3355,73 +4329,56 @@
           <w:b/>
           <w:bCs/>
         </w:rPr>
-        <w:t>-</w:t>
+        <w:t>- openapi-and-swagger-disabled</w:t>
+      </w:r>
+      <w:r>
+        <w:t xml:space="preserve"> profile</w:t>
+      </w:r>
+      <w:r>
+        <w:t xml:space="preserve"> (</w:t>
+      </w:r>
+      <w:r>
+        <w:t>source-root/client-backend/src/main/resources/application.yml)</w:t>
+      </w:r>
+      <w:r>
+        <w:t xml:space="preserve"> </w:t>
+      </w:r>
+      <w:r>
+        <w:t>the standard Swagger page is automatically available after deployment, which provides an interactive interface for testing API endpoints using the OpenAPI standard.</w:t>
+      </w:r>
+      <w:r>
+        <w:t xml:space="preserve"> </w:t>
+      </w:r>
+    </w:p>
+    <w:p>
+      <w:r>
+        <w:t xml:space="preserve">I </w:t>
       </w:r>
       <w:r>
         <w:rPr>
           <w:b/>
           <w:bCs/>
         </w:rPr>
-        <w:t xml:space="preserve"> </w:t>
+        <w:t>recommend</w:t>
+      </w:r>
+      <w:r>
+        <w:t xml:space="preserve"> using it when </w:t>
       </w:r>
       <w:r>
         <w:rPr>
           <w:b/>
           <w:bCs/>
         </w:rPr>
-        <w:t>openapi-and-swagger-disabled</w:t>
-      </w:r>
-      <w:r>
-        <w:t xml:space="preserve"> profile</w:t>
-      </w:r>
-      <w:r>
-        <w:t xml:space="preserve"> (</w:t>
-      </w:r>
-      <w:r>
-        <w:t>source-root/client-backend/src/main/resources</w:t>
-      </w:r>
-      <w:r>
-        <w:t>/application.yml)</w:t>
-      </w:r>
-      <w:r>
-        <w:t xml:space="preserve"> </w:t>
-      </w:r>
-      <w:r>
-        <w:t>the standard Swagger page is automatically available after deployment, which provides an interactive interface for testing API endpoints using the OpenAPI standard.</w:t>
-      </w:r>
-      <w:r>
-        <w:t xml:space="preserve"> </w:t>
-      </w:r>
-    </w:p>
-    <w:p>
-      <w:r>
-        <w:t xml:space="preserve">I </w:t>
+        <w:t>m(tls)</w:t>
+      </w:r>
+      <w:r>
+        <w:t xml:space="preserve"> and </w:t>
       </w:r>
       <w:r>
         <w:rPr>
           <w:b/>
           <w:bCs/>
         </w:rPr>
-        <w:t>recommend</w:t>
-      </w:r>
-      <w:r>
-        <w:t xml:space="preserve"> using it when </w:t>
-      </w:r>
-      <w:r>
-        <w:rPr>
-          <w:b/>
-          <w:bCs/>
-        </w:rPr>
-        <w:t>m(tls)</w:t>
-      </w:r>
-      <w:r>
-        <w:t xml:space="preserve"> and </w:t>
-      </w:r>
-      <w:r>
-        <w:rPr>
-          <w:b/>
-          <w:bCs/>
-        </w:rPr>
         <w:t>any authentication mode is not enabled</w:t>
       </w:r>
       <w:r>
@@ -3429,6 +4386,11 @@
       </w:r>
     </w:p>
     <w:p>
+      <w:pPr>
+        <w:rPr>
+          <w:rStyle w:val="Hiperhivatkozs"/>
+        </w:rPr>
+      </w:pPr>
       <w:r>
         <w:t>Swagger is available at the following url after a successful deployment:</w:t>
       </w:r>
@@ -3444,8 +4406,930 @@
         </w:r>
       </w:hyperlink>
     </w:p>
+    <w:p>
+      <w:pPr>
+        <w:rPr>
+          <w:rStyle w:val="Hiperhivatkozs"/>
+        </w:rPr>
+      </w:pPr>
+      <w:r>
+        <w:rPr>
+          <w:rStyle w:val="Hiperhivatkozs"/>
+        </w:rPr>
+        <w:br w:type="page"/>
+      </w:r>
+    </w:p>
+    <w:p>
+      <w:pPr>
+        <w:pStyle w:val="Cmsor1"/>
+        <w:jc w:val="center"/>
+      </w:pPr>
+      <w:bookmarkStart w:id="18" w:name="_Toc164133455"/>
+      <w:r>
+        <w:lastRenderedPageBreak/>
+        <w:t>Authentication modes</w:t>
+      </w:r>
+      <w:bookmarkEnd w:id="18"/>
+    </w:p>
+    <w:p>
+      <w:pPr>
+        <w:spacing w:after="0"/>
+      </w:pPr>
+      <w:r>
+        <w:t>When using authentication modes, it is important that exactly 1 of the auth-disabled, basic-auth and api-key spring profiles is always active.</w:t>
+      </w:r>
+      <w:r>
+        <w:t xml:space="preserve"> </w:t>
+      </w:r>
+      <w:r>
+        <w:t>This makes sure that there is no conflict from having multiple active security profiles at the same time.</w:t>
+      </w:r>
+    </w:p>
+    <w:p>
+      <w:pPr>
+        <w:pStyle w:val="Listaszerbekezds"/>
+        <w:numPr>
+          <w:ilvl w:val="0"/>
+          <w:numId w:val="11"/>
+        </w:numPr>
+      </w:pPr>
+      <w:r>
+        <w:t>This does not apply to TLS and mTLS, because those protocols operate at a lower level</w:t>
+      </w:r>
+      <w:r>
+        <w:t xml:space="preserve">. </w:t>
+      </w:r>
+      <w:r>
+        <w:t>This means that it is possible to use (m)TLS and the</w:t>
+      </w:r>
+      <w:r>
+        <w:t xml:space="preserve"> </w:t>
+      </w:r>
+      <w:r>
+        <w:t>authentication profiles together without any problems.</w:t>
+      </w:r>
+    </w:p>
+    <w:p>
+      <w:pPr>
+        <w:pStyle w:val="Listaszerbekezds"/>
+        <w:numPr>
+          <w:ilvl w:val="0"/>
+          <w:numId w:val="11"/>
+        </w:numPr>
+      </w:pPr>
+      <w:r>
+        <w:t>In theory, it should be possible to combine basic authentication and api-key (second factor) authentication methods, but this is not recommended due to the current implementation.</w:t>
+      </w:r>
+    </w:p>
+    <w:p>
+      <w:pPr>
+        <w:pStyle w:val="Cmsor2"/>
+      </w:pPr>
+      <w:bookmarkStart w:id="19" w:name="_Toc164133456"/>
+      <w:r>
+        <w:t>No authentication</w:t>
+      </w:r>
+      <w:bookmarkEnd w:id="19"/>
+    </w:p>
+    <w:p>
+      <w:r>
+        <w:t xml:space="preserve">To use it, the </w:t>
+      </w:r>
+      <w:r>
+        <w:rPr>
+          <w:b/>
+          <w:bCs/>
+        </w:rPr>
+        <w:t>auth-disabled</w:t>
+      </w:r>
+      <w:r>
+        <w:t xml:space="preserve"> profile must be active</w:t>
+      </w:r>
+      <w:r>
+        <w:t>.</w:t>
+      </w:r>
+      <w:r>
+        <w:t xml:space="preserve"> </w:t>
+      </w:r>
+      <w:r>
+        <w:t>In this mode, all requests are allowed and no authentication is performed.</w:t>
+      </w:r>
+      <w:r>
+        <w:t xml:space="preserve"> </w:t>
+      </w:r>
+      <w:r>
+        <w:t>This mode is mainly for testing purposes.</w:t>
+      </w:r>
+    </w:p>
+    <w:p>
+      <w:pPr>
+        <w:pStyle w:val="Cmsor2"/>
+      </w:pPr>
+      <w:bookmarkStart w:id="20" w:name="_Toc164133457"/>
+      <w:r>
+        <w:t>Basic authentication</w:t>
+      </w:r>
+      <w:bookmarkEnd w:id="20"/>
+    </w:p>
+    <w:p>
+      <w:r>
+        <w:t xml:space="preserve">To utilize it, the </w:t>
+      </w:r>
+      <w:r>
+        <w:rPr>
+          <w:b/>
+          <w:bCs/>
+        </w:rPr>
+        <w:t>basic-auth</w:t>
+      </w:r>
+      <w:r>
+        <w:t xml:space="preserve"> profile most be enabled. In this mode, the API requires a username and a password for authentication purposes provided in the Authorization header of each request.</w:t>
+      </w:r>
+    </w:p>
+    <w:p>
+      <w:r>
+        <w:t>The Authorization request header contains the Base64-encoded username and password, seprated by a colon. When handling the request, the server decodes the login details and checks if the user can access the requested content.</w:t>
+      </w:r>
+    </w:p>
+    <w:p>
+      <w:r>
+        <w:t>In the current implementation, the users are not stored in a database, but in an InMemoryUserDetailsManager() instantiated</w:t>
+      </w:r>
+      <w:r>
+        <w:t xml:space="preserve"> with two hard-coded users</w:t>
+      </w:r>
+      <w:r>
+        <w:t xml:space="preserve"> in SecurityConfig</w:t>
+      </w:r>
+      <w:r>
+        <w:t>.</w:t>
+      </w:r>
+    </w:p>
+    <w:p>
+      <w:pPr>
+        <w:pStyle w:val="Cmsor2"/>
+      </w:pPr>
+      <w:bookmarkStart w:id="21" w:name="_Toc164133458"/>
+      <w:r>
+        <w:t>API-Key authentication</w:t>
+      </w:r>
+      <w:bookmarkEnd w:id="21"/>
+    </w:p>
+    <w:p>
+      <w:r>
+        <w:t xml:space="preserve">To use api-key authentication, the </w:t>
+      </w:r>
+      <w:r>
+        <w:rPr>
+          <w:b/>
+          <w:bCs/>
+        </w:rPr>
+        <w:t>api-key</w:t>
+      </w:r>
+      <w:r>
+        <w:t xml:space="preserve"> profile must be active.</w:t>
+      </w:r>
+      <w:r>
+        <w:t xml:space="preserve"> </w:t>
+      </w:r>
+    </w:p>
+    <w:p>
+      <w:r>
+        <w:t>API-key authentication involves clients providing a unique API key as part of their request to access protected API endpoints. Upon receiving the request, the API server validates the API key against its authorized keys list to determine if the client has permission to access the requested resource.</w:t>
+      </w:r>
+    </w:p>
+    <w:p>
+      <w:r>
+        <w:t>API-key authentication can act as a second factor when used together with other authentication methods such as basic authentication.</w:t>
+      </w:r>
+    </w:p>
+    <w:p>
+      <w:r>
+        <w:t>The name of the api-key header and the value of the api-key secret can be configured in the application.yml file of the microservice.</w:t>
+      </w:r>
+    </w:p>
+    <w:p>
+      <w:pPr>
+        <w:pStyle w:val="Cmsor2"/>
+      </w:pPr>
+      <w:bookmarkStart w:id="22" w:name="_Toc164133459"/>
+      <w:r>
+        <w:t>TLS and mTLS</w:t>
+      </w:r>
+      <w:bookmarkEnd w:id="22"/>
+    </w:p>
+    <w:p>
+      <w:r>
+        <w:t xml:space="preserve">To use TLS, the </w:t>
+      </w:r>
+      <w:r>
+        <w:rPr>
+          <w:b/>
+          <w:bCs/>
+        </w:rPr>
+        <w:t>tls profile</w:t>
+      </w:r>
+      <w:r>
+        <w:t xml:space="preserve"> must be active.</w:t>
+      </w:r>
+      <w:r>
+        <w:t xml:space="preserve"> </w:t>
+      </w:r>
+      <w:r>
+        <w:t xml:space="preserve">To use mTLS, the </w:t>
+      </w:r>
+      <w:r>
+        <w:rPr>
+          <w:b/>
+          <w:bCs/>
+        </w:rPr>
+        <w:t>mtls profile</w:t>
+      </w:r>
+      <w:r>
+        <w:t xml:space="preserve"> must be active in addition to </w:t>
+      </w:r>
+      <w:r>
+        <w:rPr>
+          <w:b/>
+          <w:bCs/>
+        </w:rPr>
+        <w:t>tls</w:t>
+      </w:r>
+      <w:r>
+        <w:rPr>
+          <w:b/>
+          <w:bCs/>
+        </w:rPr>
+        <w:t xml:space="preserve"> profile</w:t>
+      </w:r>
+      <w:r>
+        <w:t>.</w:t>
+      </w:r>
+      <w:r>
+        <w:t xml:space="preserve"> </w:t>
+      </w:r>
+      <w:r>
+        <w:t>That’s because mTLS is an extension of the TLS protocol.</w:t>
+      </w:r>
+    </w:p>
+    <w:p>
+      <w:r>
+        <w:t>Both protocols operate with the help of certificates</w:t>
+      </w:r>
+      <w:r>
+        <w:t xml:space="preserve">. </w:t>
+      </w:r>
+      <w:r>
+        <w:t>While TLS primarily focuses on encrypting communication between a client and a server, mTLS adds an extra layer of security by requiring both the client and the server to authenticate each other using digital certificates.</w:t>
+      </w:r>
+      <w:r>
+        <w:t xml:space="preserve"> </w:t>
+      </w:r>
+      <w:r>
+        <w:t>So mTLS can actually be called an authentication method, TLS is not, it is only for encryption purposes.</w:t>
+      </w:r>
+    </w:p>
+    <w:p>
+      <w:r>
+        <w:t>Spring Security makes it easy to configure the keystores and truststores required for TLS and mTLS protocols</w:t>
+      </w:r>
+      <w:r>
+        <w:t xml:space="preserve"> v</w:t>
+      </w:r>
+      <w:r>
+        <w:t>ia the application.yml file</w:t>
+      </w:r>
+      <w:r>
+        <w:t>.</w:t>
+      </w:r>
+      <w:r>
+        <w:br w:type="page"/>
+      </w:r>
+    </w:p>
+    <w:p>
+      <w:pPr>
+        <w:pStyle w:val="Cmsor1"/>
+        <w:jc w:val="center"/>
+      </w:pPr>
+      <w:bookmarkStart w:id="23" w:name="_Toc164133460"/>
+      <w:r>
+        <w:lastRenderedPageBreak/>
+        <w:t>Suggestions for further development</w:t>
+      </w:r>
+      <w:bookmarkEnd w:id="23"/>
+    </w:p>
+    <w:p>
+      <w:pPr>
+        <w:pStyle w:val="Cmsor2"/>
+      </w:pPr>
+      <w:bookmarkStart w:id="24" w:name="_Toc164133461"/>
+      <w:r>
+        <w:t>Authentication</w:t>
+      </w:r>
+      <w:r>
+        <w:t xml:space="preserve"> (OAuth2 &amp; SAML)</w:t>
+      </w:r>
+      <w:bookmarkEnd w:id="24"/>
+    </w:p>
+    <w:p>
+      <w:pPr>
+        <w:tabs>
+          <w:tab w:val="left" w:pos="1052"/>
+        </w:tabs>
+      </w:pPr>
+      <w:r>
+        <w:t>The authentication methods I implemented are not considered secure in today's world, except for mTLS. By combining Basic authentication with the api-key (second factor) some level of security</w:t>
+      </w:r>
+      <w:r>
+        <w:t xml:space="preserve"> can be achieved</w:t>
+      </w:r>
+      <w:r>
+        <w:t>, but the static api-key can be easily leaked.</w:t>
+      </w:r>
+    </w:p>
+    <w:p>
+      <w:pPr>
+        <w:tabs>
+          <w:tab w:val="left" w:pos="1052"/>
+        </w:tabs>
+      </w:pPr>
+      <w:r>
+        <w:t xml:space="preserve">Implementing OAuth2 and SAML authentication standards in </w:t>
+      </w:r>
+      <w:r>
+        <w:t>the</w:t>
+      </w:r>
+      <w:r>
+        <w:t xml:space="preserve"> microservice c</w:t>
+      </w:r>
+      <w:r>
+        <w:t>ould</w:t>
+      </w:r>
+      <w:r>
+        <w:t xml:space="preserve"> significantly enhance security and flexibility. OAuth2 allows for delegated authorization, enabling seamless integration with third-party services</w:t>
+      </w:r>
+      <w:r>
+        <w:t xml:space="preserve"> (e.g. Google, Facebook, Apple)</w:t>
+      </w:r>
+      <w:r>
+        <w:t xml:space="preserve"> and ensuring secure access to resources. </w:t>
+      </w:r>
+    </w:p>
+    <w:p>
+      <w:pPr>
+        <w:tabs>
+          <w:tab w:val="left" w:pos="1052"/>
+        </w:tabs>
+      </w:pPr>
+      <w:r>
+        <w:t>On the other hand, SAML provides a robust framework for single sign-on (SSO) across multiple systems, simplifying user authentication and reducing the overhead of managing credentials across different platforms.</w:t>
+      </w:r>
+      <w:r>
+        <w:t xml:space="preserve"> </w:t>
+      </w:r>
+      <w:r>
+        <w:t>The SAML protoc</w:t>
+      </w:r>
+      <w:r>
+        <w:t>o</w:t>
+      </w:r>
+      <w:r>
+        <w:t>l is considered to be</w:t>
+      </w:r>
+      <w:r>
+        <w:t xml:space="preserve"> a little bit legacy</w:t>
+      </w:r>
+      <w:r>
+        <w:t xml:space="preserve"> </w:t>
+      </w:r>
+      <w:r>
+        <w:t>compared to</w:t>
+      </w:r>
+      <w:r>
+        <w:t xml:space="preserve"> OAuth2, but is still very popular in large enterprise systems.</w:t>
+      </w:r>
+    </w:p>
+    <w:p>
+      <w:pPr>
+        <w:pStyle w:val="Cmsor2"/>
+      </w:pPr>
+      <w:bookmarkStart w:id="25" w:name="_Toc164133462"/>
+      <w:r>
+        <w:t>Roles</w:t>
+      </w:r>
+      <w:bookmarkEnd w:id="25"/>
+    </w:p>
+    <w:p>
+      <w:r>
+        <w:t>The microservice currently has only authentication</w:t>
+      </w:r>
+      <w:r>
+        <w:t xml:space="preserve"> implented</w:t>
+      </w:r>
+      <w:r>
+        <w:t>, but no authorization</w:t>
+      </w:r>
+      <w:r>
+        <w:t xml:space="preserve">. </w:t>
+      </w:r>
+      <w:r>
+        <w:t xml:space="preserve">Implementing authentication without authorization in </w:t>
+      </w:r>
+      <w:r>
+        <w:t xml:space="preserve">an </w:t>
+      </w:r>
+      <w:r>
+        <w:t>application leaves it vulnerable to security risks and potential misuse. Without proper authorization controls, authenticated users may gain access to resources or perform actions beyond their intended privileges, leading to data breaches, unauthorized operations, and other security incidents.</w:t>
+      </w:r>
+    </w:p>
+    <w:p>
+      <w:r>
+        <w:t>By implementing authorization, access controls</w:t>
+      </w:r>
+      <w:r>
+        <w:t xml:space="preserve"> can be enforced</w:t>
+      </w:r>
+      <w:r>
+        <w:t xml:space="preserve">, user actions </w:t>
+      </w:r>
+      <w:r>
+        <w:t xml:space="preserve">can be limited </w:t>
+      </w:r>
+      <w:r>
+        <w:t>to only those allowed by their roles, and risk of unauthorized access or data manipulation</w:t>
+      </w:r>
+      <w:r>
+        <w:t xml:space="preserve"> can be mitigated</w:t>
+      </w:r>
+      <w:r>
+        <w:t>.</w:t>
+      </w:r>
+    </w:p>
+    <w:p>
+      <w:r>
+        <w:t>In the banking context,</w:t>
+      </w:r>
+      <w:r>
+        <w:t xml:space="preserve"> </w:t>
+      </w:r>
+      <w:r>
+        <w:t>roles such as Admin</w:t>
+      </w:r>
+      <w:r>
+        <w:t xml:space="preserve"> (Full access)</w:t>
+      </w:r>
+      <w:r>
+        <w:t>, Client Service Representative</w:t>
+      </w:r>
+      <w:r>
+        <w:t>(Limited access, but still possess essential rights)</w:t>
+      </w:r>
+      <w:r>
+        <w:t xml:space="preserve"> and</w:t>
+      </w:r>
+      <w:r>
+        <w:t xml:space="preserve"> Client(Most restrictive access, self-service functionalities) could be introduced </w:t>
+      </w:r>
+      <w:r>
+        <w:t>as the</w:t>
+      </w:r>
+      <w:r>
+        <w:t xml:space="preserve"> first step</w:t>
+      </w:r>
+      <w:r>
+        <w:t xml:space="preserve"> towards building proper authorization</w:t>
+      </w:r>
+      <w:r>
+        <w:t>.</w:t>
+      </w:r>
+      <w:r>
+        <w:t xml:space="preserve"> </w:t>
+      </w:r>
+    </w:p>
+    <w:p>
+      <w:pPr>
+        <w:pStyle w:val="Cmsor2"/>
+      </w:pPr>
+      <w:bookmarkStart w:id="26" w:name="_Toc164133463"/>
+      <w:r>
+        <w:t xml:space="preserve">Secrets and </w:t>
+      </w:r>
+      <w:r>
+        <w:t>P</w:t>
+      </w:r>
+      <w:r>
+        <w:t>arameters</w:t>
+      </w:r>
+      <w:bookmarkEnd w:id="26"/>
+    </w:p>
+    <w:p>
+      <w:r>
+        <w:t>The secret</w:t>
+      </w:r>
+      <w:r>
+        <w:t>s</w:t>
+      </w:r>
+      <w:r>
+        <w:t xml:space="preserve"> and all other parameters are currently in unencrypted form in </w:t>
+      </w:r>
+      <w:r>
+        <w:t xml:space="preserve">the </w:t>
+      </w:r>
+      <w:r>
+        <w:t xml:space="preserve">dockerfiles, </w:t>
+      </w:r>
+      <w:r>
+        <w:t xml:space="preserve">in </w:t>
+      </w:r>
+      <w:r>
+        <w:t>the microservice yaml config file and other places.</w:t>
+      </w:r>
+      <w:r>
+        <w:t xml:space="preserve"> </w:t>
+      </w:r>
+      <w:r>
+        <w:t xml:space="preserve">This can easily lead to leakage of secrets and thus </w:t>
+      </w:r>
+      <w:r>
+        <w:t xml:space="preserve">to </w:t>
+      </w:r>
+      <w:r>
+        <w:t xml:space="preserve">wide range of problems such as </w:t>
+      </w:r>
+      <w:r>
+        <w:t>data breaches, financial losses, reputation damage, legal consequences, and operational disruption, posing significant risks to individuals and organizations.</w:t>
+      </w:r>
+    </w:p>
+    <w:p>
+      <w:r>
+        <w:t>To use secrets safely, store and use them in encrypted form</w:t>
+      </w:r>
+      <w:r>
+        <w:t>, which means that they should be encrypted both at rest and transit.</w:t>
+      </w:r>
+      <w:r>
+        <w:t xml:space="preserve"> Furthermore, a centralized secure secret and config manager helps to store</w:t>
+      </w:r>
+      <w:r>
+        <w:t xml:space="preserve">, </w:t>
+      </w:r>
+      <w:r>
+        <w:t xml:space="preserve">manage </w:t>
+      </w:r>
+      <w:r>
+        <w:t xml:space="preserve">and rotate </w:t>
+      </w:r>
+      <w:r>
+        <w:t>them securely</w:t>
+      </w:r>
+      <w:r>
+        <w:t xml:space="preserve">. </w:t>
+      </w:r>
+    </w:p>
+    <w:p>
+      <w:r>
+        <w:t>Also, send</w:t>
+      </w:r>
+      <w:r>
+        <w:t>ing</w:t>
+      </w:r>
+      <w:r>
+        <w:t xml:space="preserve"> secrets (even if they are encrypted) </w:t>
+      </w:r>
+      <w:r>
+        <w:t xml:space="preserve">should happen </w:t>
+      </w:r>
+      <w:r>
+        <w:t>only over secure, encrypted channels</w:t>
+      </w:r>
+      <w:r>
+        <w:t xml:space="preserve"> (TLS). </w:t>
+      </w:r>
+      <w:r>
+        <w:t xml:space="preserve">The </w:t>
+      </w:r>
+      <w:hyperlink r:id="rId19" w:history="1">
+        <w:r>
+          <w:rPr>
+            <w:rStyle w:val="Hiperhivatkozs"/>
+          </w:rPr>
+          <w:t>HNDL</w:t>
+        </w:r>
+        <w:r>
+          <w:rPr>
+            <w:rStyle w:val="Hiperhivatkozs"/>
+          </w:rPr>
+          <w:t xml:space="preserve"> </w:t>
+        </w:r>
+        <w:r>
+          <w:rPr>
+            <w:rStyle w:val="Hiperhivatkozs"/>
+          </w:rPr>
+          <w:t>(Harvest Now, Decrypt Later)</w:t>
+        </w:r>
+      </w:hyperlink>
+      <w:r>
+        <w:t xml:space="preserve"> </w:t>
+      </w:r>
+      <w:r>
+        <w:t xml:space="preserve">decryption strategy is becoming more and more a reality due to the rapid </w:t>
+      </w:r>
+      <w:r>
+        <w:t>increase</w:t>
+      </w:r>
+      <w:r>
+        <w:t xml:space="preserve"> of computing capacities.</w:t>
+      </w:r>
+      <w:r>
+        <w:t xml:space="preserve"> </w:t>
+      </w:r>
+      <w:r>
+        <w:t>This makes it particularly important to send secrets through a secure</w:t>
+      </w:r>
+      <w:r>
+        <w:t>, tamper-proof</w:t>
+      </w:r>
+      <w:r>
+        <w:t xml:space="preserve"> channel.</w:t>
+      </w:r>
+    </w:p>
+    <w:p/>
+    <w:p/>
+    <w:p>
+      <w:pPr>
+        <w:pStyle w:val="Cmsor2"/>
+      </w:pPr>
+      <w:bookmarkStart w:id="27" w:name="_Toc164133464"/>
+      <w:r>
+        <w:lastRenderedPageBreak/>
+        <w:t>Database</w:t>
+      </w:r>
+      <w:bookmarkEnd w:id="27"/>
+    </w:p>
+    <w:p>
+      <w:r>
+        <w:t xml:space="preserve">During the creation of the custom MariaDB image, the user that is set as the owner of the new database is used by the microservice for database operations. Using </w:t>
+      </w:r>
+      <w:r>
+        <w:t xml:space="preserve">the </w:t>
+      </w:r>
+      <w:r>
+        <w:t>database owner for general database operations is</w:t>
+      </w:r>
+      <w:r>
+        <w:t xml:space="preserve"> considered to be a bad practice</w:t>
+      </w:r>
+      <w:r>
+        <w:t xml:space="preserve">, especially </w:t>
+      </w:r>
+      <w:r>
+        <w:t>in the case</w:t>
+      </w:r>
+      <w:r>
+        <w:t xml:space="preserve"> </w:t>
+      </w:r>
+      <w:r>
+        <w:t xml:space="preserve">of </w:t>
+      </w:r>
+      <w:r>
+        <w:t>microservices</w:t>
+      </w:r>
+      <w:r>
+        <w:t xml:space="preserve">. </w:t>
+      </w:r>
+      <w:r>
+        <w:t xml:space="preserve">Microservices should use service accounts with appropriate privileges and </w:t>
+      </w:r>
+      <w:r>
+        <w:t>restrictions</w:t>
+      </w:r>
+      <w:r>
+        <w:t>.</w:t>
+      </w:r>
+    </w:p>
+    <w:p>
+      <w:pPr>
+        <w:pStyle w:val="Cmsor1"/>
+        <w:jc w:val="center"/>
+      </w:pPr>
+      <w:bookmarkStart w:id="28" w:name="_Toc164133465"/>
+      <w:r>
+        <w:t xml:space="preserve">Tools </w:t>
+      </w:r>
+      <w:r>
+        <w:t>and Runtime Environments U</w:t>
+      </w:r>
+      <w:r>
+        <w:t xml:space="preserve">sed </w:t>
+      </w:r>
+      <w:r>
+        <w:t>D</w:t>
+      </w:r>
+      <w:r>
+        <w:t xml:space="preserve">uring </w:t>
+      </w:r>
+      <w:r>
+        <w:t>D</w:t>
+      </w:r>
+      <w:r>
+        <w:t>evelopment</w:t>
+      </w:r>
+      <w:bookmarkEnd w:id="28"/>
+    </w:p>
+    <w:p>
+      <w:hyperlink r:id="rId20" w:history="1">
+        <w:r>
+          <w:rPr>
+            <w:rStyle w:val="Hiperhivatkozs"/>
+          </w:rPr>
+          <w:t>OpenJDK 17.0.2</w:t>
+        </w:r>
+      </w:hyperlink>
+    </w:p>
+    <w:p>
+      <w:hyperlink r:id="rId21" w:history="1">
+        <w:r>
+          <w:rPr>
+            <w:rStyle w:val="Hiperhivatkozs"/>
+          </w:rPr>
+          <w:t>Apache Maven 3.9.6</w:t>
+        </w:r>
+      </w:hyperlink>
+    </w:p>
+    <w:p>
+      <w:hyperlink r:id="rId22" w:history="1">
+        <w:r>
+          <w:rPr>
+            <w:rStyle w:val="Hiperhivatkozs"/>
+          </w:rPr>
+          <w:t>Docker version 25.0.3, build 4debf41</w:t>
+        </w:r>
+      </w:hyperlink>
+    </w:p>
+    <w:p>
+      <w:hyperlink r:id="rId23" w:history="1">
+        <w:r>
+          <w:rPr>
+            <w:rStyle w:val="Hiperhivatkozs"/>
+          </w:rPr>
+          <w:t>G</w:t>
+        </w:r>
+        <w:r>
+          <w:rPr>
+            <w:rStyle w:val="Hiperhivatkozs"/>
+          </w:rPr>
+          <w:t>it version 2.44.0.windows.1</w:t>
+        </w:r>
+      </w:hyperlink>
+      <w:r>
+        <w:t xml:space="preserve"> </w:t>
+      </w:r>
+    </w:p>
+    <w:p>
+      <w:hyperlink r:id="rId24" w:history="1">
+        <w:r>
+          <w:rPr>
+            <w:rStyle w:val="Hiperhivatkozs"/>
+          </w:rPr>
+          <w:t>SourceTree</w:t>
+        </w:r>
+        <w:r>
+          <w:rPr>
+            <w:rStyle w:val="Hiperhivatkozs"/>
+          </w:rPr>
+          <w:t xml:space="preserve"> 3.4.17</w:t>
+        </w:r>
+      </w:hyperlink>
+    </w:p>
+    <w:p>
+      <w:hyperlink r:id="rId25" w:history="1">
+        <w:r>
+          <w:rPr>
+            <w:rStyle w:val="Hiperhivatkozs"/>
+          </w:rPr>
+          <w:t>IntelliJ IDEA Ultimate Build #IU-241.14494.240, built on March 28, 2024</w:t>
+        </w:r>
+      </w:hyperlink>
+    </w:p>
+    <w:p>
+      <w:hyperlink r:id="rId26" w:history="1">
+        <w:r>
+          <w:rPr>
+            <w:rStyle w:val="Hiperhivatkozs"/>
+          </w:rPr>
+          <w:t>KeyStore Explorer 5.5.3</w:t>
+        </w:r>
+      </w:hyperlink>
+    </w:p>
+    <w:p>
+      <w:hyperlink r:id="rId27" w:history="1">
+        <w:r>
+          <w:rPr>
+            <w:rStyle w:val="Hiperhivatkozs"/>
+          </w:rPr>
+          <w:t>Postman</w:t>
+        </w:r>
+        <w:r>
+          <w:rPr>
+            <w:rStyle w:val="Hiperhivatkozs"/>
+          </w:rPr>
+          <w:t xml:space="preserve"> </w:t>
+        </w:r>
+        <w:r>
+          <w:rPr>
+            <w:rStyle w:val="Hiperhivatkozs"/>
+          </w:rPr>
+          <w:t>v10.24.19</w:t>
+        </w:r>
+      </w:hyperlink>
+    </w:p>
+    <w:p>
+      <w:hyperlink r:id="rId28" w:history="1">
+        <w:r>
+          <w:rPr>
+            <w:rStyle w:val="Hiperhivatkozs"/>
+          </w:rPr>
+          <w:t>HTTPie CLI v3.2.2</w:t>
+        </w:r>
+      </w:hyperlink>
+    </w:p>
+    <w:p>
+      <w:pPr>
+        <w:pStyle w:val="Listaszerbekezds"/>
+        <w:numPr>
+          <w:ilvl w:val="0"/>
+          <w:numId w:val="10"/>
+        </w:numPr>
+      </w:pPr>
+      <w:r>
+        <w:t xml:space="preserve">You might ask why I used 2 </w:t>
+      </w:r>
+      <w:r>
+        <w:t>HTTP</w:t>
+      </w:r>
+      <w:r>
+        <w:t xml:space="preserve"> clients (Postman and HTTTPie) during development</w:t>
+      </w:r>
+      <w:r>
+        <w:t xml:space="preserve">? </w:t>
+      </w:r>
+      <w:r>
+        <w:t>Today, many applications are built on a browser engine. This has many advantages, such as easy cross-</w:t>
+      </w:r>
+      <w:r>
+        <w:t xml:space="preserve">platform </w:t>
+      </w:r>
+      <w:r>
+        <w:t xml:space="preserve">development, </w:t>
+      </w:r>
+      <w:r>
+        <w:t>lightweight builds</w:t>
+      </w:r>
+      <w:r>
+        <w:t>, a wide range of built-in features</w:t>
+      </w:r>
+      <w:r>
+        <w:t xml:space="preserve">. </w:t>
+      </w:r>
+    </w:p>
+    <w:p>
+      <w:pPr>
+        <w:pStyle w:val="Listaszerbekezds"/>
+        <w:numPr>
+          <w:ilvl w:val="0"/>
+          <w:numId w:val="10"/>
+        </w:numPr>
+      </w:pPr>
+      <w:r>
+        <w:t>However, often it is the browser engine itself that causes application problems.</w:t>
+      </w:r>
+      <w:r>
+        <w:t xml:space="preserve"> </w:t>
+      </w:r>
+      <w:r>
+        <w:t xml:space="preserve">So I also use another (command line) client for complex calls if I </w:t>
+      </w:r>
+      <w:r>
+        <w:t>run into</w:t>
+      </w:r>
+      <w:r>
+        <w:t xml:space="preserve"> an error</w:t>
+      </w:r>
+      <w:r>
+        <w:t>, especially for calls with utilizing certificates</w:t>
+      </w:r>
+      <w:r>
+        <w:t>.</w:t>
+      </w:r>
+      <w:r>
+        <w:t xml:space="preserve"> </w:t>
+      </w:r>
+      <w:r>
+        <w:t>This way I can make sure that my HTTP client doesn't have some protocol implemented incorrectly or some other bug.</w:t>
+      </w:r>
+    </w:p>
     <w:sectPr>
-      <w:footerReference w:type="default" r:id="rId19"/>
+      <w:footerReference w:type="default" r:id="rId29"/>
       <w:pgSz w:w="11906" w:h="16838"/>
       <w:pgMar w:top="1440" w:right="1440" w:bottom="1440" w:left="1440" w:header="708" w:footer="708" w:gutter="0"/>
       <w:cols w:space="708"/>
@@ -4115,6 +5999,232 @@
     </w:lvl>
   </w:abstractNum>
   <w:abstractNum w:abstractNumId="5" w15:restartNumberingAfterBreak="0">
+    <w:nsid w:val="4C301B73"/>
+    <w:multiLevelType w:val="hybridMultilevel"/>
+    <w:tmpl w:val="6EA65868"/>
+    <w:lvl w:ilvl="0" w:tplc="040E0001">
+      <w:start w:val="1"/>
+      <w:numFmt w:val="bullet"/>
+      <w:lvlText w:val=""/>
+      <w:lvlJc w:val="left"/>
+      <w:pPr>
+        <w:ind w:left="720" w:hanging="360"/>
+      </w:pPr>
+      <w:rPr>
+        <w:rFonts w:ascii="Symbol" w:hAnsi="Symbol" w:hint="default"/>
+      </w:rPr>
+    </w:lvl>
+    <w:lvl w:ilvl="1" w:tplc="040E0003" w:tentative="1">
+      <w:start w:val="1"/>
+      <w:numFmt w:val="bullet"/>
+      <w:lvlText w:val="o"/>
+      <w:lvlJc w:val="left"/>
+      <w:pPr>
+        <w:ind w:left="1440" w:hanging="360"/>
+      </w:pPr>
+      <w:rPr>
+        <w:rFonts w:ascii="Courier New" w:hAnsi="Courier New" w:cs="Courier New" w:hint="default"/>
+      </w:rPr>
+    </w:lvl>
+    <w:lvl w:ilvl="2" w:tplc="040E0005" w:tentative="1">
+      <w:start w:val="1"/>
+      <w:numFmt w:val="bullet"/>
+      <w:lvlText w:val=""/>
+      <w:lvlJc w:val="left"/>
+      <w:pPr>
+        <w:ind w:left="2160" w:hanging="360"/>
+      </w:pPr>
+      <w:rPr>
+        <w:rFonts w:ascii="Wingdings" w:hAnsi="Wingdings" w:hint="default"/>
+      </w:rPr>
+    </w:lvl>
+    <w:lvl w:ilvl="3" w:tplc="040E0001" w:tentative="1">
+      <w:start w:val="1"/>
+      <w:numFmt w:val="bullet"/>
+      <w:lvlText w:val=""/>
+      <w:lvlJc w:val="left"/>
+      <w:pPr>
+        <w:ind w:left="2880" w:hanging="360"/>
+      </w:pPr>
+      <w:rPr>
+        <w:rFonts w:ascii="Symbol" w:hAnsi="Symbol" w:hint="default"/>
+      </w:rPr>
+    </w:lvl>
+    <w:lvl w:ilvl="4" w:tplc="040E0003" w:tentative="1">
+      <w:start w:val="1"/>
+      <w:numFmt w:val="bullet"/>
+      <w:lvlText w:val="o"/>
+      <w:lvlJc w:val="left"/>
+      <w:pPr>
+        <w:ind w:left="3600" w:hanging="360"/>
+      </w:pPr>
+      <w:rPr>
+        <w:rFonts w:ascii="Courier New" w:hAnsi="Courier New" w:cs="Courier New" w:hint="default"/>
+      </w:rPr>
+    </w:lvl>
+    <w:lvl w:ilvl="5" w:tplc="040E0005" w:tentative="1">
+      <w:start w:val="1"/>
+      <w:numFmt w:val="bullet"/>
+      <w:lvlText w:val=""/>
+      <w:lvlJc w:val="left"/>
+      <w:pPr>
+        <w:ind w:left="4320" w:hanging="360"/>
+      </w:pPr>
+      <w:rPr>
+        <w:rFonts w:ascii="Wingdings" w:hAnsi="Wingdings" w:hint="default"/>
+      </w:rPr>
+    </w:lvl>
+    <w:lvl w:ilvl="6" w:tplc="040E0001" w:tentative="1">
+      <w:start w:val="1"/>
+      <w:numFmt w:val="bullet"/>
+      <w:lvlText w:val=""/>
+      <w:lvlJc w:val="left"/>
+      <w:pPr>
+        <w:ind w:left="5040" w:hanging="360"/>
+      </w:pPr>
+      <w:rPr>
+        <w:rFonts w:ascii="Symbol" w:hAnsi="Symbol" w:hint="default"/>
+      </w:rPr>
+    </w:lvl>
+    <w:lvl w:ilvl="7" w:tplc="040E0003" w:tentative="1">
+      <w:start w:val="1"/>
+      <w:numFmt w:val="bullet"/>
+      <w:lvlText w:val="o"/>
+      <w:lvlJc w:val="left"/>
+      <w:pPr>
+        <w:ind w:left="5760" w:hanging="360"/>
+      </w:pPr>
+      <w:rPr>
+        <w:rFonts w:ascii="Courier New" w:hAnsi="Courier New" w:cs="Courier New" w:hint="default"/>
+      </w:rPr>
+    </w:lvl>
+    <w:lvl w:ilvl="8" w:tplc="040E0005" w:tentative="1">
+      <w:start w:val="1"/>
+      <w:numFmt w:val="bullet"/>
+      <w:lvlText w:val=""/>
+      <w:lvlJc w:val="left"/>
+      <w:pPr>
+        <w:ind w:left="6480" w:hanging="360"/>
+      </w:pPr>
+      <w:rPr>
+        <w:rFonts w:ascii="Wingdings" w:hAnsi="Wingdings" w:hint="default"/>
+      </w:rPr>
+    </w:lvl>
+  </w:abstractNum>
+  <w:abstractNum w:abstractNumId="6" w15:restartNumberingAfterBreak="0">
+    <w:nsid w:val="5BFE5899"/>
+    <w:multiLevelType w:val="hybridMultilevel"/>
+    <w:tmpl w:val="3E58145C"/>
+    <w:lvl w:ilvl="0" w:tplc="040E0001">
+      <w:start w:val="1"/>
+      <w:numFmt w:val="bullet"/>
+      <w:lvlText w:val=""/>
+      <w:lvlJc w:val="left"/>
+      <w:pPr>
+        <w:ind w:left="720" w:hanging="360"/>
+      </w:pPr>
+      <w:rPr>
+        <w:rFonts w:ascii="Symbol" w:hAnsi="Symbol" w:hint="default"/>
+      </w:rPr>
+    </w:lvl>
+    <w:lvl w:ilvl="1" w:tplc="040E0003" w:tentative="1">
+      <w:start w:val="1"/>
+      <w:numFmt w:val="bullet"/>
+      <w:lvlText w:val="o"/>
+      <w:lvlJc w:val="left"/>
+      <w:pPr>
+        <w:ind w:left="1440" w:hanging="360"/>
+      </w:pPr>
+      <w:rPr>
+        <w:rFonts w:ascii="Courier New" w:hAnsi="Courier New" w:cs="Courier New" w:hint="default"/>
+      </w:rPr>
+    </w:lvl>
+    <w:lvl w:ilvl="2" w:tplc="040E0005" w:tentative="1">
+      <w:start w:val="1"/>
+      <w:numFmt w:val="bullet"/>
+      <w:lvlText w:val=""/>
+      <w:lvlJc w:val="left"/>
+      <w:pPr>
+        <w:ind w:left="2160" w:hanging="360"/>
+      </w:pPr>
+      <w:rPr>
+        <w:rFonts w:ascii="Wingdings" w:hAnsi="Wingdings" w:hint="default"/>
+      </w:rPr>
+    </w:lvl>
+    <w:lvl w:ilvl="3" w:tplc="040E0001" w:tentative="1">
+      <w:start w:val="1"/>
+      <w:numFmt w:val="bullet"/>
+      <w:lvlText w:val=""/>
+      <w:lvlJc w:val="left"/>
+      <w:pPr>
+        <w:ind w:left="2880" w:hanging="360"/>
+      </w:pPr>
+      <w:rPr>
+        <w:rFonts w:ascii="Symbol" w:hAnsi="Symbol" w:hint="default"/>
+      </w:rPr>
+    </w:lvl>
+    <w:lvl w:ilvl="4" w:tplc="040E0003" w:tentative="1">
+      <w:start w:val="1"/>
+      <w:numFmt w:val="bullet"/>
+      <w:lvlText w:val="o"/>
+      <w:lvlJc w:val="left"/>
+      <w:pPr>
+        <w:ind w:left="3600" w:hanging="360"/>
+      </w:pPr>
+      <w:rPr>
+        <w:rFonts w:ascii="Courier New" w:hAnsi="Courier New" w:cs="Courier New" w:hint="default"/>
+      </w:rPr>
+    </w:lvl>
+    <w:lvl w:ilvl="5" w:tplc="040E0005" w:tentative="1">
+      <w:start w:val="1"/>
+      <w:numFmt w:val="bullet"/>
+      <w:lvlText w:val=""/>
+      <w:lvlJc w:val="left"/>
+      <w:pPr>
+        <w:ind w:left="4320" w:hanging="360"/>
+      </w:pPr>
+      <w:rPr>
+        <w:rFonts w:ascii="Wingdings" w:hAnsi="Wingdings" w:hint="default"/>
+      </w:rPr>
+    </w:lvl>
+    <w:lvl w:ilvl="6" w:tplc="040E0001" w:tentative="1">
+      <w:start w:val="1"/>
+      <w:numFmt w:val="bullet"/>
+      <w:lvlText w:val=""/>
+      <w:lvlJc w:val="left"/>
+      <w:pPr>
+        <w:ind w:left="5040" w:hanging="360"/>
+      </w:pPr>
+      <w:rPr>
+        <w:rFonts w:ascii="Symbol" w:hAnsi="Symbol" w:hint="default"/>
+      </w:rPr>
+    </w:lvl>
+    <w:lvl w:ilvl="7" w:tplc="040E0003" w:tentative="1">
+      <w:start w:val="1"/>
+      <w:numFmt w:val="bullet"/>
+      <w:lvlText w:val="o"/>
+      <w:lvlJc w:val="left"/>
+      <w:pPr>
+        <w:ind w:left="5760" w:hanging="360"/>
+      </w:pPr>
+      <w:rPr>
+        <w:rFonts w:ascii="Courier New" w:hAnsi="Courier New" w:cs="Courier New" w:hint="default"/>
+      </w:rPr>
+    </w:lvl>
+    <w:lvl w:ilvl="8" w:tplc="040E0005" w:tentative="1">
+      <w:start w:val="1"/>
+      <w:numFmt w:val="bullet"/>
+      <w:lvlText w:val=""/>
+      <w:lvlJc w:val="left"/>
+      <w:pPr>
+        <w:ind w:left="6480" w:hanging="360"/>
+      </w:pPr>
+      <w:rPr>
+        <w:rFonts w:ascii="Wingdings" w:hAnsi="Wingdings" w:hint="default"/>
+      </w:rPr>
+    </w:lvl>
+  </w:abstractNum>
+  <w:abstractNum w:abstractNumId="7" w15:restartNumberingAfterBreak="0">
     <w:nsid w:val="601C61BE"/>
     <w:multiLevelType w:val="hybridMultilevel"/>
     <w:tmpl w:val="EAA6A39E"/>
@@ -4227,7 +6337,7 @@
       </w:rPr>
     </w:lvl>
   </w:abstractNum>
-  <w:abstractNum w:abstractNumId="6" w15:restartNumberingAfterBreak="0">
+  <w:abstractNum w:abstractNumId="8" w15:restartNumberingAfterBreak="0">
     <w:nsid w:val="60E16E65"/>
     <w:multiLevelType w:val="hybridMultilevel"/>
     <w:tmpl w:val="AF62C64A"/>
@@ -4340,7 +6450,120 @@
       </w:rPr>
     </w:lvl>
   </w:abstractNum>
-  <w:abstractNum w:abstractNumId="7" w15:restartNumberingAfterBreak="0">
+  <w:abstractNum w:abstractNumId="9" w15:restartNumberingAfterBreak="0">
+    <w:nsid w:val="6F8755D7"/>
+    <w:multiLevelType w:val="hybridMultilevel"/>
+    <w:tmpl w:val="B3B4B45C"/>
+    <w:lvl w:ilvl="0" w:tplc="040E0001">
+      <w:start w:val="1"/>
+      <w:numFmt w:val="bullet"/>
+      <w:lvlText w:val=""/>
+      <w:lvlJc w:val="left"/>
+      <w:pPr>
+        <w:ind w:left="720" w:hanging="360"/>
+      </w:pPr>
+      <w:rPr>
+        <w:rFonts w:ascii="Symbol" w:hAnsi="Symbol" w:hint="default"/>
+      </w:rPr>
+    </w:lvl>
+    <w:lvl w:ilvl="1" w:tplc="040E0003" w:tentative="1">
+      <w:start w:val="1"/>
+      <w:numFmt w:val="bullet"/>
+      <w:lvlText w:val="o"/>
+      <w:lvlJc w:val="left"/>
+      <w:pPr>
+        <w:ind w:left="1440" w:hanging="360"/>
+      </w:pPr>
+      <w:rPr>
+        <w:rFonts w:ascii="Courier New" w:hAnsi="Courier New" w:cs="Courier New" w:hint="default"/>
+      </w:rPr>
+    </w:lvl>
+    <w:lvl w:ilvl="2" w:tplc="040E0005" w:tentative="1">
+      <w:start w:val="1"/>
+      <w:numFmt w:val="bullet"/>
+      <w:lvlText w:val=""/>
+      <w:lvlJc w:val="left"/>
+      <w:pPr>
+        <w:ind w:left="2160" w:hanging="360"/>
+      </w:pPr>
+      <w:rPr>
+        <w:rFonts w:ascii="Wingdings" w:hAnsi="Wingdings" w:hint="default"/>
+      </w:rPr>
+    </w:lvl>
+    <w:lvl w:ilvl="3" w:tplc="040E0001" w:tentative="1">
+      <w:start w:val="1"/>
+      <w:numFmt w:val="bullet"/>
+      <w:lvlText w:val=""/>
+      <w:lvlJc w:val="left"/>
+      <w:pPr>
+        <w:ind w:left="2880" w:hanging="360"/>
+      </w:pPr>
+      <w:rPr>
+        <w:rFonts w:ascii="Symbol" w:hAnsi="Symbol" w:hint="default"/>
+      </w:rPr>
+    </w:lvl>
+    <w:lvl w:ilvl="4" w:tplc="040E0003" w:tentative="1">
+      <w:start w:val="1"/>
+      <w:numFmt w:val="bullet"/>
+      <w:lvlText w:val="o"/>
+      <w:lvlJc w:val="left"/>
+      <w:pPr>
+        <w:ind w:left="3600" w:hanging="360"/>
+      </w:pPr>
+      <w:rPr>
+        <w:rFonts w:ascii="Courier New" w:hAnsi="Courier New" w:cs="Courier New" w:hint="default"/>
+      </w:rPr>
+    </w:lvl>
+    <w:lvl w:ilvl="5" w:tplc="040E0005" w:tentative="1">
+      <w:start w:val="1"/>
+      <w:numFmt w:val="bullet"/>
+      <w:lvlText w:val=""/>
+      <w:lvlJc w:val="left"/>
+      <w:pPr>
+        <w:ind w:left="4320" w:hanging="360"/>
+      </w:pPr>
+      <w:rPr>
+        <w:rFonts w:ascii="Wingdings" w:hAnsi="Wingdings" w:hint="default"/>
+      </w:rPr>
+    </w:lvl>
+    <w:lvl w:ilvl="6" w:tplc="040E0001" w:tentative="1">
+      <w:start w:val="1"/>
+      <w:numFmt w:val="bullet"/>
+      <w:lvlText w:val=""/>
+      <w:lvlJc w:val="left"/>
+      <w:pPr>
+        <w:ind w:left="5040" w:hanging="360"/>
+      </w:pPr>
+      <w:rPr>
+        <w:rFonts w:ascii="Symbol" w:hAnsi="Symbol" w:hint="default"/>
+      </w:rPr>
+    </w:lvl>
+    <w:lvl w:ilvl="7" w:tplc="040E0003" w:tentative="1">
+      <w:start w:val="1"/>
+      <w:numFmt w:val="bullet"/>
+      <w:lvlText w:val="o"/>
+      <w:lvlJc w:val="left"/>
+      <w:pPr>
+        <w:ind w:left="5760" w:hanging="360"/>
+      </w:pPr>
+      <w:rPr>
+        <w:rFonts w:ascii="Courier New" w:hAnsi="Courier New" w:cs="Courier New" w:hint="default"/>
+      </w:rPr>
+    </w:lvl>
+    <w:lvl w:ilvl="8" w:tplc="040E0005" w:tentative="1">
+      <w:start w:val="1"/>
+      <w:numFmt w:val="bullet"/>
+      <w:lvlText w:val=""/>
+      <w:lvlJc w:val="left"/>
+      <w:pPr>
+        <w:ind w:left="6480" w:hanging="360"/>
+      </w:pPr>
+      <w:rPr>
+        <w:rFonts w:ascii="Wingdings" w:hAnsi="Wingdings" w:hint="default"/>
+      </w:rPr>
+    </w:lvl>
+  </w:abstractNum>
+  <w:abstractNum w:abstractNumId="10" w15:restartNumberingAfterBreak="0">
     <w:nsid w:val="7A29570D"/>
     <w:multiLevelType w:val="hybridMultilevel"/>
     <w:tmpl w:val="C644C088"/>
@@ -4463,19 +6686,28 @@
     <w:abstractNumId w:val="1"/>
   </w:num>
   <w:num w:numId="4" w16cid:durableId="819229736">
-    <w:abstractNumId w:val="6"/>
+    <w:abstractNumId w:val="8"/>
   </w:num>
   <w:num w:numId="5" w16cid:durableId="583074220">
-    <w:abstractNumId w:val="5"/>
+    <w:abstractNumId w:val="7"/>
   </w:num>
   <w:num w:numId="6" w16cid:durableId="1619557417">
     <w:abstractNumId w:val="0"/>
   </w:num>
   <w:num w:numId="7" w16cid:durableId="850217584">
-    <w:abstractNumId w:val="7"/>
+    <w:abstractNumId w:val="10"/>
   </w:num>
   <w:num w:numId="8" w16cid:durableId="521089935">
     <w:abstractNumId w:val="4"/>
+  </w:num>
+  <w:num w:numId="9" w16cid:durableId="1010178458">
+    <w:abstractNumId w:val="9"/>
+  </w:num>
+  <w:num w:numId="10" w16cid:durableId="1068110924">
+    <w:abstractNumId w:val="6"/>
+  </w:num>
+  <w:num w:numId="11" w16cid:durableId="1737128322">
+    <w:abstractNumId w:val="5"/>
   </w:num>
 </w:numbering>
 </file>
@@ -4880,7 +7112,7 @@
   <w:style w:type="paragraph" w:default="1" w:styleId="Norml">
     <w:name w:val="Normal"/>
     <w:qFormat/>
-    <w:rsid w:val="001C7B47"/>
+    <w:rsid w:val="004619D0"/>
   </w:style>
   <w:style w:type="paragraph" w:styleId="Cmsor1">
     <w:name w:val="heading 1"/>
@@ -5519,6 +7751,60 @@
       <w:shd w:val="clear" w:color="auto" w:fill="E1DFDD"/>
     </w:rPr>
   </w:style>
+  <w:style w:type="paragraph" w:styleId="HTML-kntformzott">
+    <w:name w:val="HTML Preformatted"/>
+    <w:basedOn w:val="Norml"/>
+    <w:link w:val="HTML-kntformzottChar"/>
+    <w:uiPriority w:val="99"/>
+    <w:semiHidden/>
+    <w:unhideWhenUsed/>
+    <w:rsid w:val="00650D87"/>
+    <w:pPr>
+      <w:tabs>
+        <w:tab w:val="left" w:pos="916"/>
+        <w:tab w:val="left" w:pos="1832"/>
+        <w:tab w:val="left" w:pos="2748"/>
+        <w:tab w:val="left" w:pos="3664"/>
+        <w:tab w:val="left" w:pos="4580"/>
+        <w:tab w:val="left" w:pos="5496"/>
+        <w:tab w:val="left" w:pos="6412"/>
+        <w:tab w:val="left" w:pos="7328"/>
+        <w:tab w:val="left" w:pos="8244"/>
+        <w:tab w:val="left" w:pos="9160"/>
+        <w:tab w:val="left" w:pos="10076"/>
+        <w:tab w:val="left" w:pos="10992"/>
+        <w:tab w:val="left" w:pos="11908"/>
+        <w:tab w:val="left" w:pos="12824"/>
+        <w:tab w:val="left" w:pos="13740"/>
+        <w:tab w:val="left" w:pos="14656"/>
+      </w:tabs>
+      <w:spacing w:after="0" w:line="240" w:lineRule="auto"/>
+    </w:pPr>
+    <w:rPr>
+      <w:rFonts w:ascii="Courier New" w:eastAsia="Times New Roman" w:hAnsi="Courier New" w:cs="Courier New"/>
+      <w:kern w:val="0"/>
+      <w:sz w:val="20"/>
+      <w:szCs w:val="20"/>
+      <w:lang w:eastAsia="hu-HU"/>
+      <w14:ligatures w14:val="none"/>
+    </w:rPr>
+  </w:style>
+  <w:style w:type="character" w:customStyle="1" w:styleId="HTML-kntformzottChar">
+    <w:name w:val="HTML-ként formázott Char"/>
+    <w:basedOn w:val="Bekezdsalapbettpusa"/>
+    <w:link w:val="HTML-kntformzott"/>
+    <w:uiPriority w:val="99"/>
+    <w:semiHidden/>
+    <w:rsid w:val="00650D87"/>
+    <w:rPr>
+      <w:rFonts w:ascii="Courier New" w:eastAsia="Times New Roman" w:hAnsi="Courier New" w:cs="Courier New"/>
+      <w:kern w:val="0"/>
+      <w:sz w:val="20"/>
+      <w:szCs w:val="20"/>
+      <w:lang w:eastAsia="hu-HU"/>
+      <w14:ligatures w14:val="none"/>
+    </w:rPr>
+  </w:style>
 </w:styles>
 </file>
 

</xml_diff>

<commit_message>
Update README.md and project documentation.
</commit_message>
<xml_diff>
--- a/docs/Bank Client Management Documentation.docx
+++ b/docs/Bank Client Management Documentation.docx
@@ -2301,7 +2301,7 @@
           <w:b/>
           <w:bCs/>
         </w:rPr>
-        <w:t>Maven 3.8.x+ (developed using Apache Maven 3.9.6)</w:t>
+        <w:t>Maven 3.8+ (developed using Apache Maven 3.9.6)</w:t>
       </w:r>
     </w:p>
     <w:p>
@@ -2420,7 +2420,7 @@
           <w:b/>
           <w:bCs/>
         </w:rPr>
-        <w:t>Docker 25.0.x+ (developed using Docker version 25.0.3, build 4debf41)</w:t>
+        <w:t>Docker 25+ (developed using Docker version 25.0.3, build 4debf41)</w:t>
       </w:r>
     </w:p>
     <w:p>
@@ -3012,10 +3012,7 @@
         <w:t>/</w:t>
       </w:r>
       <w:r>
-        <w:t xml:space="preserve"> </w:t>
-      </w:r>
-      <w:r>
-        <w:t>start-clean-pull-build-deploy-start-project.bat"</w:t>
+        <w:t xml:space="preserve"> start-clean-pull-build-deploy-start-project.bat"</w:t>
       </w:r>
     </w:p>
     <w:p>
@@ -3317,10 +3314,7 @@
     </w:p>
     <w:p>
       <w:r>
-        <w:t>Location: „</w:t>
-      </w:r>
-      <w:r>
-        <w:t>source-root/</w:t>
+        <w:t>Location: „source-root/</w:t>
       </w:r>
       <w:r>
         <w:t>devops</w:t>
@@ -3329,10 +3323,7 @@
         <w:t>/</w:t>
       </w:r>
       <w:r>
-        <w:t xml:space="preserve"> </w:t>
-      </w:r>
-      <w:r>
-        <w:t>end-clean-docker-project.bat</w:t>
+        <w:t xml:space="preserve"> end-clean-docker-project.bat</w:t>
       </w:r>
       <w:r>
         <w:t>”</w:t>
@@ -4044,7 +4035,7 @@
           <w:b/>
           <w:bCs/>
         </w:rPr>
-        <w:t>source-root/ test-the-app-in-action-with-an-http-client/ bank_client_management.postman_collection.json</w:t>
+        <w:t>source-root/test-the-app-in-action-with-an-http-client/bank_client_management.postman_collection.json</w:t>
       </w:r>
     </w:p>
     <w:p>
@@ -4095,10 +4086,7 @@
           <w:b/>
           <w:bCs/>
         </w:rPr>
-        <w:t>source-root/ test-the-app-in-action-with-an-http-client/</w:t>
-      </w:r>
-      <w:r>
-        <w:t xml:space="preserve"> </w:t>
+        <w:t>source-root/test-the-app-in-action-with-an-http-client/</w:t>
       </w:r>
       <w:r>
         <w:rPr>
@@ -4298,7 +4286,13 @@
     </w:p>
     <w:p>
       <w:r>
-        <w:t>I integrated OpenAPI and Swagger using the „</w:t>
+        <w:t xml:space="preserve">I </w:t>
+      </w:r>
+      <w:r>
+        <w:t xml:space="preserve">have </w:t>
+      </w:r>
+      <w:r>
+        <w:t>integrated OpenAPI and Swagger using the „</w:t>
       </w:r>
       <w:r>
         <w:rPr>
@@ -4369,7 +4363,7 @@
           <w:b/>
           <w:bCs/>
         </w:rPr>
-        <w:t>m(tls)</w:t>
+        <w:t>(m)TLS</w:t>
       </w:r>
       <w:r>
         <w:t xml:space="preserve"> and </w:t>
@@ -4653,14 +4647,7 @@
           <w:b/>
           <w:bCs/>
         </w:rPr>
-        <w:t>tls</w:t>
-      </w:r>
-      <w:r>
-        <w:rPr>
-          <w:b/>
-          <w:bCs/>
-        </w:rPr>
-        <w:t xml:space="preserve"> profile</w:t>
+        <w:t>tls profile</w:t>
       </w:r>
       <w:r>
         <w:t>.</w:t>
@@ -4821,25 +4808,7 @@
     </w:p>
     <w:p>
       <w:r>
-        <w:t>The microservice currently has only authentication</w:t>
-      </w:r>
-      <w:r>
-        <w:t xml:space="preserve"> implented</w:t>
-      </w:r>
-      <w:r>
-        <w:t>, but no authorization</w:t>
-      </w:r>
-      <w:r>
-        <w:t xml:space="preserve">. </w:t>
-      </w:r>
-      <w:r>
-        <w:t xml:space="preserve">Implementing authentication without authorization in </w:t>
-      </w:r>
-      <w:r>
-        <w:t xml:space="preserve">an </w:t>
-      </w:r>
-      <w:r>
-        <w:t>application leaves it vulnerable to security risks and potential misuse. Without proper authorization controls, authenticated users may gain access to resources or perform actions beyond their intended privileges, leading to data breaches, unauthorized operations, and other security incidents.</w:t>
+        <w:t>The microservice currently has only authentication implented, but no authorization. Implementing authentication without authorization in an application leaves it vulnerable to security risks and potential misuse. Without proper authorization controls, authenticated users may gain access to resources or perform actions beyond their intended privileges, leading to data breaches, unauthorized operations, and other security incidents.</w:t>
       </w:r>
     </w:p>
     <w:p>
@@ -4951,13 +4920,7 @@
         <w:t xml:space="preserve">This can easily lead to leakage of secrets and thus </w:t>
       </w:r>
       <w:r>
-        <w:t xml:space="preserve">to </w:t>
-      </w:r>
-      <w:r>
-        <w:t xml:space="preserve">wide range of problems such as </w:t>
-      </w:r>
-      <w:r>
-        <w:t>data breaches, financial losses, reputation damage, legal consequences, and operational disruption, posing significant risks to individuals and organizations.</w:t>
+        <w:t>to wide range of problems such as data breaches, financial losses, reputation damage, legal consequences, and operational disruption, posing significant risks to individuals and organizations.</w:t>
       </w:r>
     </w:p>
     <w:p>
@@ -5013,19 +4976,7 @@
           <w:rPr>
             <w:rStyle w:val="Hiperhivatkozs"/>
           </w:rPr>
-          <w:t>HNDL</w:t>
-        </w:r>
-        <w:r>
-          <w:rPr>
-            <w:rStyle w:val="Hiperhivatkozs"/>
-          </w:rPr>
-          <w:t xml:space="preserve"> </w:t>
-        </w:r>
-        <w:r>
-          <w:rPr>
-            <w:rStyle w:val="Hiperhivatkozs"/>
-          </w:rPr>
-          <w:t>(Harvest Now, Decrypt Later)</w:t>
+          <w:t>HNDL (Harvest Now, Decrypt Later)</w:t>
         </w:r>
       </w:hyperlink>
       <w:r>
@@ -5172,13 +5123,7 @@
           <w:rPr>
             <w:rStyle w:val="Hiperhivatkozs"/>
           </w:rPr>
-          <w:t>G</w:t>
-        </w:r>
-        <w:r>
-          <w:rPr>
-            <w:rStyle w:val="Hiperhivatkozs"/>
-          </w:rPr>
-          <w:t>it version 2.44.0.windows.1</w:t>
+          <w:t>Git version 2.44.0.windows.1</w:t>
         </w:r>
       </w:hyperlink>
       <w:r>
@@ -5233,13 +5178,7 @@
           <w:rPr>
             <w:rStyle w:val="Hiperhivatkozs"/>
           </w:rPr>
-          <w:t xml:space="preserve"> </w:t>
-        </w:r>
-        <w:r>
-          <w:rPr>
-            <w:rStyle w:val="Hiperhivatkozs"/>
-          </w:rPr>
-          <w:t>v10.24.19</w:t>
+          <w:t xml:space="preserve"> v10.24.19</w:t>
         </w:r>
       </w:hyperlink>
     </w:p>

</xml_diff>